<commit_message>
Update docx Commit Modul HTML Fathan Askar (1301213374) IF-45-04
</commit_message>
<xml_diff>
--- a/Tutorial_01_1301213374_Fathan Askar.docx
+++ b/Tutorial_01_1301213374_Fathan Askar.docx
@@ -761,9 +761,9 @@
           <w:szCs w:val="22"/>
         </w:rPr>
         <w:drawing>
-          <wp:inline distT="0" distB="0" distL="0" distR="0" wp14:anchorId="2F19FF20" wp14:editId="6BAA066B">
-            <wp:extent cx="5731510" cy="3553460"/>
-            <wp:effectExtent l="0" t="0" r="2540" b="8890"/>
+          <wp:inline distT="0" distB="0" distL="0" distR="0" wp14:anchorId="2F19FF20" wp14:editId="17A6CAC2">
+            <wp:extent cx="4857008" cy="3011280"/>
+            <wp:effectExtent l="0" t="0" r="1270" b="0"/>
             <wp:docPr id="1774244514" name="Picture 1" descr="A screenshot of a computer&#10;&#10;Description automatically generated"/>
             <wp:cNvGraphicFramePr>
               <a:graphicFrameLocks xmlns:a="http://schemas.openxmlformats.org/drawingml/2006/main" noChangeAspect="1"/>
@@ -784,7 +784,7 @@
                   <pic:spPr>
                     <a:xfrm>
                       <a:off x="0" y="0"/>
-                      <a:ext cx="5731510" cy="3553460"/>
+                      <a:ext cx="4858334" cy="3012102"/>
                     </a:xfrm>
                     <a:prstGeom prst="rect">
                       <a:avLst/>
@@ -813,9 +813,9 @@
           <w:szCs w:val="22"/>
         </w:rPr>
         <w:drawing>
-          <wp:inline distT="0" distB="0" distL="0" distR="0" wp14:anchorId="692CB779" wp14:editId="73877CA3">
-            <wp:extent cx="5039428" cy="2524477"/>
-            <wp:effectExtent l="0" t="0" r="8890" b="9525"/>
+          <wp:inline distT="0" distB="0" distL="0" distR="0" wp14:anchorId="692CB779" wp14:editId="17F3E87A">
+            <wp:extent cx="4322618" cy="2165395"/>
+            <wp:effectExtent l="0" t="0" r="1905" b="6350"/>
             <wp:docPr id="1337325475" name="Picture 1" descr="A screen shot of a computer program&#10;&#10;Description automatically generated"/>
             <wp:cNvGraphicFramePr>
               <a:graphicFrameLocks xmlns:a="http://schemas.openxmlformats.org/drawingml/2006/main" noChangeAspect="1"/>
@@ -836,7 +836,7 @@
                   <pic:spPr>
                     <a:xfrm>
                       <a:off x="0" y="0"/>
-                      <a:ext cx="5039428" cy="2524477"/>
+                      <a:ext cx="4325437" cy="2166807"/>
                     </a:xfrm>
                     <a:prstGeom prst="rect">
                       <a:avLst/>
@@ -860,16 +860,15 @@
       <w:r>
         <w:rPr>
           <w:rFonts w:ascii="Times New Roman" w:hAnsi="Times New Roman" w:cs="Times New Roman"/>
-          <w:noProof/>
           <w:sz w:val="22"/>
           <w:szCs w:val="22"/>
         </w:rPr>
         <w:lastRenderedPageBreak/>
         <w:drawing>
-          <wp:inline distT="0" distB="0" distL="0" distR="0" wp14:anchorId="6DEF9284" wp14:editId="29DAC10C">
-            <wp:extent cx="5731510" cy="7833360"/>
-            <wp:effectExtent l="0" t="0" r="2540" b="0"/>
-            <wp:docPr id="654684907" name="Picture 1" descr="A screenshot of a computer program&#10;&#10;Description automatically generated"/>
+          <wp:inline distT="0" distB="0" distL="0" distR="0" wp14:anchorId="6C19033C" wp14:editId="0A45D45D">
+            <wp:extent cx="5731510" cy="3274695"/>
+            <wp:effectExtent l="0" t="0" r="2540" b="1905"/>
+            <wp:docPr id="941050305" name="Picture 1" descr="A screenshot of a computer program&#10;&#10;Description automatically generated"/>
             <wp:cNvGraphicFramePr>
               <a:graphicFrameLocks xmlns:a="http://schemas.openxmlformats.org/drawingml/2006/main" noChangeAspect="1"/>
             </wp:cNvGraphicFramePr>
@@ -877,7 +876,7 @@
               <a:graphicData uri="http://schemas.openxmlformats.org/drawingml/2006/picture">
                 <pic:pic xmlns:pic="http://schemas.openxmlformats.org/drawingml/2006/picture">
                   <pic:nvPicPr>
-                    <pic:cNvPr id="654684907" name="Picture 1" descr="A screenshot of a computer program&#10;&#10;Description automatically generated"/>
+                    <pic:cNvPr id="941050305" name="Picture 1" descr="A screenshot of a computer program&#10;&#10;Description automatically generated"/>
                     <pic:cNvPicPr/>
                   </pic:nvPicPr>
                   <pic:blipFill>
@@ -889,7 +888,7 @@
                   <pic:spPr>
                     <a:xfrm>
                       <a:off x="0" y="0"/>
-                      <a:ext cx="5731510" cy="7833360"/>
+                      <a:ext cx="5731510" cy="3274695"/>
                     </a:xfrm>
                     <a:prstGeom prst="rect">
                       <a:avLst/>
@@ -913,16 +912,30 @@
       <w:r>
         <w:rPr>
           <w:rFonts w:ascii="Times New Roman" w:hAnsi="Times New Roman" w:cs="Times New Roman"/>
-          <w:noProof/>
-          <w:sz w:val="22"/>
-          <w:szCs w:val="22"/>
-        </w:rPr>
-        <w:lastRenderedPageBreak/>
+          <w:sz w:val="22"/>
+          <w:szCs w:val="22"/>
+        </w:rPr>
+        <w:t>Hasil:</w:t>
+      </w:r>
+      <w:r>
+        <w:rPr>
+          <w:rFonts w:ascii="Times New Roman" w:hAnsi="Times New Roman" w:cs="Times New Roman"/>
+          <w:sz w:val="22"/>
+          <w:szCs w:val="22"/>
+        </w:rPr>
+        <w:br/>
+      </w:r>
+      <w:r>
+        <w:rPr>
+          <w:rFonts w:ascii="Times New Roman" w:hAnsi="Times New Roman" w:cs="Times New Roman"/>
+          <w:sz w:val="22"/>
+          <w:szCs w:val="22"/>
+        </w:rPr>
         <w:drawing>
-          <wp:inline distT="0" distB="0" distL="0" distR="0" wp14:anchorId="513EFC41" wp14:editId="6BBAEBF1">
-            <wp:extent cx="5731510" cy="6400800"/>
+          <wp:inline distT="0" distB="0" distL="0" distR="0" wp14:anchorId="78A61821" wp14:editId="0D67D0A3">
+            <wp:extent cx="5731510" cy="2955290"/>
             <wp:effectExtent l="0" t="0" r="2540" b="0"/>
-            <wp:docPr id="1127919082" name="Picture 1" descr="A screenshot of a computer program&#10;&#10;Description automatically generated"/>
+            <wp:docPr id="595481564" name="Picture 1" descr="A screenshot of a computer&#10;&#10;Description automatically generated"/>
             <wp:cNvGraphicFramePr>
               <a:graphicFrameLocks xmlns:a="http://schemas.openxmlformats.org/drawingml/2006/main" noChangeAspect="1"/>
             </wp:cNvGraphicFramePr>
@@ -930,7 +943,7 @@
               <a:graphicData uri="http://schemas.openxmlformats.org/drawingml/2006/picture">
                 <pic:pic xmlns:pic="http://schemas.openxmlformats.org/drawingml/2006/picture">
                   <pic:nvPicPr>
-                    <pic:cNvPr id="1127919082" name="Picture 1" descr="A screenshot of a computer program&#10;&#10;Description automatically generated"/>
+                    <pic:cNvPr id="595481564" name="Picture 1" descr="A screenshot of a computer&#10;&#10;Description automatically generated"/>
                     <pic:cNvPicPr/>
                   </pic:nvPicPr>
                   <pic:blipFill>
@@ -942,118 +955,7 @@
                   <pic:spPr>
                     <a:xfrm>
                       <a:off x="0" y="0"/>
-                      <a:ext cx="5731510" cy="6400800"/>
-                    </a:xfrm>
-                    <a:prstGeom prst="rect">
-                      <a:avLst/>
-                    </a:prstGeom>
-                  </pic:spPr>
-                </pic:pic>
-              </a:graphicData>
-            </a:graphic>
-          </wp:inline>
-        </w:drawing>
-      </w:r>
-      <w:r>
-        <w:rPr>
-          <w:rFonts w:ascii="Times New Roman" w:hAnsi="Times New Roman" w:cs="Times New Roman"/>
-          <w:noProof/>
-          <w:sz w:val="22"/>
-          <w:szCs w:val="22"/>
-        </w:rPr>
-        <w:drawing>
-          <wp:inline distT="0" distB="0" distL="0" distR="0" wp14:anchorId="074B51DB" wp14:editId="6F9002D1">
-            <wp:extent cx="4763165" cy="857370"/>
-            <wp:effectExtent l="0" t="0" r="0" b="0"/>
-            <wp:docPr id="1219823707" name="Picture 1" descr="A black screen with white text&#10;&#10;Description automatically generated"/>
-            <wp:cNvGraphicFramePr>
-              <a:graphicFrameLocks xmlns:a="http://schemas.openxmlformats.org/drawingml/2006/main" noChangeAspect="1"/>
-            </wp:cNvGraphicFramePr>
-            <a:graphic xmlns:a="http://schemas.openxmlformats.org/drawingml/2006/main">
-              <a:graphicData uri="http://schemas.openxmlformats.org/drawingml/2006/picture">
-                <pic:pic xmlns:pic="http://schemas.openxmlformats.org/drawingml/2006/picture">
-                  <pic:nvPicPr>
-                    <pic:cNvPr id="1219823707" name="Picture 1" descr="A black screen with white text&#10;&#10;Description automatically generated"/>
-                    <pic:cNvPicPr/>
-                  </pic:nvPicPr>
-                  <pic:blipFill>
-                    <a:blip r:embed="rId14"/>
-                    <a:stretch>
-                      <a:fillRect/>
-                    </a:stretch>
-                  </pic:blipFill>
-                  <pic:spPr>
-                    <a:xfrm>
-                      <a:off x="0" y="0"/>
-                      <a:ext cx="4763165" cy="857370"/>
-                    </a:xfrm>
-                    <a:prstGeom prst="rect">
-                      <a:avLst/>
-                    </a:prstGeom>
-                  </pic:spPr>
-                </pic:pic>
-              </a:graphicData>
-            </a:graphic>
-          </wp:inline>
-        </w:drawing>
-      </w:r>
-    </w:p>
-    <w:p>
-      <w:pPr>
-        <w:rPr>
-          <w:rFonts w:ascii="Times New Roman" w:hAnsi="Times New Roman" w:cs="Times New Roman"/>
-          <w:sz w:val="22"/>
-          <w:szCs w:val="22"/>
-        </w:rPr>
-      </w:pPr>
-      <w:r>
-        <w:rPr>
-          <w:rFonts w:ascii="Times New Roman" w:hAnsi="Times New Roman" w:cs="Times New Roman"/>
-          <w:sz w:val="22"/>
-          <w:szCs w:val="22"/>
-        </w:rPr>
-        <w:lastRenderedPageBreak/>
-        <w:t>Hasil:</w:t>
-      </w:r>
-      <w:r>
-        <w:rPr>
-          <w:rFonts w:ascii="Times New Roman" w:hAnsi="Times New Roman" w:cs="Times New Roman"/>
-          <w:sz w:val="22"/>
-          <w:szCs w:val="22"/>
-        </w:rPr>
-        <w:br/>
-      </w:r>
-      <w:r>
-        <w:rPr>
-          <w:rFonts w:ascii="Times New Roman" w:hAnsi="Times New Roman" w:cs="Times New Roman"/>
-          <w:sz w:val="22"/>
-          <w:szCs w:val="22"/>
-        </w:rPr>
-        <w:drawing>
-          <wp:inline distT="0" distB="0" distL="0" distR="0" wp14:anchorId="044C5E8C" wp14:editId="5403B435">
-            <wp:extent cx="5731510" cy="2952115"/>
-            <wp:effectExtent l="0" t="0" r="2540" b="635"/>
-            <wp:docPr id="547009157" name="Picture 1" descr="A screenshot of a computer&#10;&#10;Description automatically generated"/>
-            <wp:cNvGraphicFramePr>
-              <a:graphicFrameLocks xmlns:a="http://schemas.openxmlformats.org/drawingml/2006/main" noChangeAspect="1"/>
-            </wp:cNvGraphicFramePr>
-            <a:graphic xmlns:a="http://schemas.openxmlformats.org/drawingml/2006/main">
-              <a:graphicData uri="http://schemas.openxmlformats.org/drawingml/2006/picture">
-                <pic:pic xmlns:pic="http://schemas.openxmlformats.org/drawingml/2006/picture">
-                  <pic:nvPicPr>
-                    <pic:cNvPr id="547009157" name="Picture 1" descr="A screenshot of a computer&#10;&#10;Description automatically generated"/>
-                    <pic:cNvPicPr/>
-                  </pic:nvPicPr>
-                  <pic:blipFill>
-                    <a:blip r:embed="rId15"/>
-                    <a:stretch>
-                      <a:fillRect/>
-                    </a:stretch>
-                  </pic:blipFill>
-                  <pic:spPr>
-                    <a:xfrm>
-                      <a:off x="0" y="0"/>
-                      <a:ext cx="5731510" cy="2952115"/>
+                      <a:ext cx="5731510" cy="2955290"/>
                     </a:xfrm>
                     <a:prstGeom prst="rect">
                       <a:avLst/>

</xml_diff>

<commit_message>
Update HTML and docx
</commit_message>
<xml_diff>
--- a/Tutorial_01_1301213374_Fathan Askar.docx
+++ b/Tutorial_01_1301213374_Fathan Askar.docx
@@ -10,13 +10,23 @@
           <w:szCs w:val="22"/>
         </w:rPr>
       </w:pPr>
-      <w:r>
-        <w:rPr>
-          <w:rFonts w:ascii="Times New Roman" w:hAnsi="Times New Roman" w:cs="Times New Roman"/>
-          <w:sz w:val="22"/>
-          <w:szCs w:val="22"/>
-        </w:rPr>
-        <w:t>Tugas / Tutorial 01 – HTML</w:t>
+      <w:proofErr w:type="spellStart"/>
+      <w:r>
+        <w:rPr>
+          <w:rFonts w:ascii="Times New Roman" w:hAnsi="Times New Roman" w:cs="Times New Roman"/>
+          <w:sz w:val="22"/>
+          <w:szCs w:val="22"/>
+        </w:rPr>
+        <w:t>Tugas</w:t>
+      </w:r>
+      <w:proofErr w:type="spellEnd"/>
+      <w:r>
+        <w:rPr>
+          <w:rFonts w:ascii="Times New Roman" w:hAnsi="Times New Roman" w:cs="Times New Roman"/>
+          <w:sz w:val="22"/>
+          <w:szCs w:val="22"/>
+        </w:rPr>
+        <w:t xml:space="preserve"> / Tutorial 01 – HTML</w:t>
       </w:r>
     </w:p>
     <w:p>
@@ -51,7 +61,24 @@
           <w:szCs w:val="22"/>
         </w:rPr>
         <w:br/>
-        <w:t>Kelas: IF-45-04</w:t>
+      </w:r>
+      <w:proofErr w:type="spellStart"/>
+      <w:r>
+        <w:rPr>
+          <w:rFonts w:ascii="Times New Roman" w:hAnsi="Times New Roman" w:cs="Times New Roman"/>
+          <w:sz w:val="22"/>
+          <w:szCs w:val="22"/>
+        </w:rPr>
+        <w:t>Kelas</w:t>
+      </w:r>
+      <w:proofErr w:type="spellEnd"/>
+      <w:r>
+        <w:rPr>
+          <w:rFonts w:ascii="Times New Roman" w:hAnsi="Times New Roman" w:cs="Times New Roman"/>
+          <w:sz w:val="22"/>
+          <w:szCs w:val="22"/>
+        </w:rPr>
+        <w:t>: IF-45-04</w:t>
       </w:r>
     </w:p>
     <w:p>
@@ -85,15 +112,43 @@
           <w:sz w:val="22"/>
           <w:szCs w:val="22"/>
         </w:rPr>
-        <w:t xml:space="preserve">1. Screeshot </w:t>
-      </w:r>
-      <w:r>
-        <w:rPr>
-          <w:rFonts w:ascii="Times New Roman" w:hAnsi="Times New Roman" w:cs="Times New Roman"/>
-          <w:sz w:val="22"/>
-          <w:szCs w:val="22"/>
-        </w:rPr>
-        <w:t>Codingan:</w:t>
+        <w:t xml:space="preserve">1. </w:t>
+      </w:r>
+      <w:proofErr w:type="spellStart"/>
+      <w:r>
+        <w:rPr>
+          <w:rFonts w:ascii="Times New Roman" w:hAnsi="Times New Roman" w:cs="Times New Roman"/>
+          <w:sz w:val="22"/>
+          <w:szCs w:val="22"/>
+        </w:rPr>
+        <w:t>Screeshot</w:t>
+      </w:r>
+      <w:proofErr w:type="spellEnd"/>
+      <w:r>
+        <w:rPr>
+          <w:rFonts w:ascii="Times New Roman" w:hAnsi="Times New Roman" w:cs="Times New Roman"/>
+          <w:sz w:val="22"/>
+          <w:szCs w:val="22"/>
+        </w:rPr>
+        <w:t xml:space="preserve"> </w:t>
+      </w:r>
+      <w:proofErr w:type="spellStart"/>
+      <w:r>
+        <w:rPr>
+          <w:rFonts w:ascii="Times New Roman" w:hAnsi="Times New Roman" w:cs="Times New Roman"/>
+          <w:sz w:val="22"/>
+          <w:szCs w:val="22"/>
+        </w:rPr>
+        <w:t>Codingan</w:t>
+      </w:r>
+      <w:proofErr w:type="spellEnd"/>
+      <w:r>
+        <w:rPr>
+          <w:rFonts w:ascii="Times New Roman" w:hAnsi="Times New Roman" w:cs="Times New Roman"/>
+          <w:sz w:val="22"/>
+          <w:szCs w:val="22"/>
+        </w:rPr>
+        <w:t>:</w:t>
       </w:r>
       <w:r>
         <w:rPr>
@@ -106,15 +161,14 @@
       <w:r>
         <w:rPr>
           <w:rFonts w:ascii="Times New Roman" w:hAnsi="Times New Roman" w:cs="Times New Roman"/>
-          <w:noProof/>
           <w:sz w:val="22"/>
           <w:szCs w:val="22"/>
         </w:rPr>
         <w:drawing>
-          <wp:inline distT="0" distB="0" distL="0" distR="0" wp14:anchorId="389EF4C0" wp14:editId="57B1285F">
-            <wp:extent cx="5731510" cy="6635750"/>
+          <wp:inline distT="0" distB="0" distL="0" distR="0" wp14:anchorId="297A7F69" wp14:editId="36F4D9B9">
+            <wp:extent cx="5731510" cy="5133340"/>
             <wp:effectExtent l="0" t="0" r="2540" b="0"/>
-            <wp:docPr id="1454830939" name="Picture 1" descr="A screen shot of a computer program&#10;&#10;Description automatically generated"/>
+            <wp:docPr id="1648173334" name="Picture 1" descr="A screenshot of a computer program&#10;&#10;Description automatically generated"/>
             <wp:cNvGraphicFramePr>
               <a:graphicFrameLocks xmlns:a="http://schemas.openxmlformats.org/drawingml/2006/main" noChangeAspect="1"/>
             </wp:cNvGraphicFramePr>
@@ -122,7 +176,7 @@
               <a:graphicData uri="http://schemas.openxmlformats.org/drawingml/2006/picture">
                 <pic:pic xmlns:pic="http://schemas.openxmlformats.org/drawingml/2006/picture">
                   <pic:nvPicPr>
-                    <pic:cNvPr id="1454830939" name="Picture 1" descr="A screen shot of a computer program&#10;&#10;Description automatically generated"/>
+                    <pic:cNvPr id="1648173334" name="Picture 1" descr="A screenshot of a computer program&#10;&#10;Description automatically generated"/>
                     <pic:cNvPicPr/>
                   </pic:nvPicPr>
                   <pic:blipFill>
@@ -134,7 +188,7 @@
                   <pic:spPr>
                     <a:xfrm>
                       <a:off x="0" y="0"/>
-                      <a:ext cx="5731510" cy="6635750"/>
+                      <a:ext cx="5731510" cy="5133340"/>
                     </a:xfrm>
                     <a:prstGeom prst="rect">
                       <a:avLst/>
@@ -158,16 +212,15 @@
       <w:r>
         <w:rPr>
           <w:rFonts w:ascii="Times New Roman" w:hAnsi="Times New Roman" w:cs="Times New Roman"/>
-          <w:noProof/>
           <w:sz w:val="22"/>
           <w:szCs w:val="22"/>
         </w:rPr>
         <w:lastRenderedPageBreak/>
         <w:drawing>
-          <wp:inline distT="0" distB="0" distL="0" distR="0" wp14:anchorId="69BEE1AD" wp14:editId="14FDD7CF">
-            <wp:extent cx="5731510" cy="6197600"/>
+          <wp:inline distT="0" distB="0" distL="0" distR="0" wp14:anchorId="6AED417F" wp14:editId="7BA9F85D">
+            <wp:extent cx="5731510" cy="5871845"/>
             <wp:effectExtent l="0" t="0" r="2540" b="0"/>
-            <wp:docPr id="1153488184" name="Picture 1" descr="A screenshot of a computer program&#10;&#10;Description automatically generated"/>
+            <wp:docPr id="1072381261" name="Picture 1" descr="A screenshot of a computer program&#10;&#10;Description automatically generated"/>
             <wp:cNvGraphicFramePr>
               <a:graphicFrameLocks xmlns:a="http://schemas.openxmlformats.org/drawingml/2006/main" noChangeAspect="1"/>
             </wp:cNvGraphicFramePr>
@@ -175,7 +228,7 @@
               <a:graphicData uri="http://schemas.openxmlformats.org/drawingml/2006/picture">
                 <pic:pic xmlns:pic="http://schemas.openxmlformats.org/drawingml/2006/picture">
                   <pic:nvPicPr>
-                    <pic:cNvPr id="1153488184" name="Picture 1" descr="A screenshot of a computer program&#10;&#10;Description automatically generated"/>
+                    <pic:cNvPr id="1072381261" name="Picture 1" descr="A screenshot of a computer program&#10;&#10;Description automatically generated"/>
                     <pic:cNvPicPr/>
                   </pic:nvPicPr>
                   <pic:blipFill>
@@ -187,7 +240,7 @@
                   <pic:spPr>
                     <a:xfrm>
                       <a:off x="0" y="0"/>
-                      <a:ext cx="5731510" cy="6197600"/>
+                      <a:ext cx="5731510" cy="5871845"/>
                     </a:xfrm>
                     <a:prstGeom prst="rect">
                       <a:avLst/>
@@ -211,15 +264,15 @@
       <w:r>
         <w:rPr>
           <w:rFonts w:ascii="Times New Roman" w:hAnsi="Times New Roman" w:cs="Times New Roman"/>
-          <w:noProof/>
-          <w:sz w:val="22"/>
-          <w:szCs w:val="22"/>
-        </w:rPr>
+          <w:sz w:val="22"/>
+          <w:szCs w:val="22"/>
+        </w:rPr>
+        <w:lastRenderedPageBreak/>
         <w:drawing>
-          <wp:inline distT="0" distB="0" distL="0" distR="0" wp14:anchorId="08B5D3AB" wp14:editId="263D2224">
-            <wp:extent cx="5731510" cy="2070100"/>
-            <wp:effectExtent l="0" t="0" r="2540" b="6350"/>
-            <wp:docPr id="1366581613" name="Picture 1" descr="A screen shot of a computer program&#10;&#10;Description automatically generated"/>
+          <wp:inline distT="0" distB="0" distL="0" distR="0" wp14:anchorId="68BF1A1E" wp14:editId="3B36D21F">
+            <wp:extent cx="5731510" cy="3953510"/>
+            <wp:effectExtent l="0" t="0" r="2540" b="8890"/>
+            <wp:docPr id="531282491" name="Picture 1" descr="A screenshot of a computer program&#10;&#10;Description automatically generated"/>
             <wp:cNvGraphicFramePr>
               <a:graphicFrameLocks xmlns:a="http://schemas.openxmlformats.org/drawingml/2006/main" noChangeAspect="1"/>
             </wp:cNvGraphicFramePr>
@@ -227,7 +280,7 @@
               <a:graphicData uri="http://schemas.openxmlformats.org/drawingml/2006/picture">
                 <pic:pic xmlns:pic="http://schemas.openxmlformats.org/drawingml/2006/picture">
                   <pic:nvPicPr>
-                    <pic:cNvPr id="1366581613" name="Picture 1" descr="A screen shot of a computer program&#10;&#10;Description automatically generated"/>
+                    <pic:cNvPr id="531282491" name="Picture 1" descr="A screenshot of a computer program&#10;&#10;Description automatically generated"/>
                     <pic:cNvPicPr/>
                   </pic:nvPicPr>
                   <pic:blipFill>
@@ -239,7 +292,7 @@
                   <pic:spPr>
                     <a:xfrm>
                       <a:off x="0" y="0"/>
-                      <a:ext cx="5731510" cy="2070100"/>
+                      <a:ext cx="5731510" cy="3953510"/>
                     </a:xfrm>
                     <a:prstGeom prst="rect">
                       <a:avLst/>
@@ -291,8 +344,18 @@
           <w:sz w:val="22"/>
           <w:szCs w:val="22"/>
         </w:rPr>
-        <w:t>/Tampilan</w:t>
-      </w:r>
+        <w:t>/</w:t>
+      </w:r>
+      <w:proofErr w:type="spellStart"/>
+      <w:r>
+        <w:rPr>
+          <w:rFonts w:ascii="Times New Roman" w:hAnsi="Times New Roman" w:cs="Times New Roman"/>
+          <w:sz w:val="22"/>
+          <w:szCs w:val="22"/>
+        </w:rPr>
+        <w:t>Tampilan</w:t>
+      </w:r>
+      <w:proofErr w:type="spellEnd"/>
       <w:r>
         <w:rPr>
           <w:rFonts w:ascii="Times New Roman" w:hAnsi="Times New Roman" w:cs="Times New Roman"/>
@@ -312,15 +375,14 @@
       <w:r>
         <w:rPr>
           <w:rFonts w:ascii="Times New Roman" w:hAnsi="Times New Roman" w:cs="Times New Roman"/>
-          <w:noProof/>
           <w:sz w:val="22"/>
           <w:szCs w:val="22"/>
         </w:rPr>
         <w:drawing>
-          <wp:inline distT="0" distB="0" distL="0" distR="0" wp14:anchorId="67B65290" wp14:editId="1A1BAA69">
-            <wp:extent cx="5731510" cy="5899150"/>
-            <wp:effectExtent l="0" t="0" r="2540" b="6350"/>
-            <wp:docPr id="1209707159" name="Picture 1" descr="A screenshot of a sports program&#10;&#10;Description automatically generated"/>
+          <wp:inline distT="0" distB="0" distL="0" distR="0" wp14:anchorId="7822660C" wp14:editId="597FEF83">
+            <wp:extent cx="5731510" cy="5929630"/>
+            <wp:effectExtent l="0" t="0" r="2540" b="0"/>
+            <wp:docPr id="157044901" name="Picture 1" descr="A screenshot of a computer&#10;&#10;Description automatically generated"/>
             <wp:cNvGraphicFramePr>
               <a:graphicFrameLocks xmlns:a="http://schemas.openxmlformats.org/drawingml/2006/main" noChangeAspect="1"/>
             </wp:cNvGraphicFramePr>
@@ -328,7 +390,7 @@
               <a:graphicData uri="http://schemas.openxmlformats.org/drawingml/2006/picture">
                 <pic:pic xmlns:pic="http://schemas.openxmlformats.org/drawingml/2006/picture">
                   <pic:nvPicPr>
-                    <pic:cNvPr id="1209707159" name="Picture 1" descr="A screenshot of a sports program&#10;&#10;Description automatically generated"/>
+                    <pic:cNvPr id="157044901" name="Picture 1" descr="A screenshot of a computer&#10;&#10;Description automatically generated"/>
                     <pic:cNvPicPr/>
                   </pic:nvPicPr>
                   <pic:blipFill>
@@ -340,7 +402,7 @@
                   <pic:spPr>
                     <a:xfrm>
                       <a:off x="0" y="0"/>
-                      <a:ext cx="5731510" cy="5899150"/>
+                      <a:ext cx="5731510" cy="5929630"/>
                     </a:xfrm>
                     <a:prstGeom prst="rect">
                       <a:avLst/>
@@ -364,16 +426,15 @@
       <w:r>
         <w:rPr>
           <w:rFonts w:ascii="Times New Roman" w:hAnsi="Times New Roman" w:cs="Times New Roman"/>
-          <w:noProof/>
           <w:sz w:val="22"/>
           <w:szCs w:val="22"/>
         </w:rPr>
         <w:lastRenderedPageBreak/>
         <w:drawing>
-          <wp:inline distT="0" distB="0" distL="0" distR="0" wp14:anchorId="14E714A0" wp14:editId="5B1A70DB">
-            <wp:extent cx="5731510" cy="3475355"/>
+          <wp:inline distT="0" distB="0" distL="0" distR="0" wp14:anchorId="131C813B" wp14:editId="0D753E54">
+            <wp:extent cx="5731510" cy="5912485"/>
             <wp:effectExtent l="0" t="0" r="2540" b="0"/>
-            <wp:docPr id="1408017862" name="Picture 1" descr="A screenshot of a computer&#10;&#10;Description automatically generated"/>
+            <wp:docPr id="1687842662" name="Picture 1" descr="A screenshot of a computer screen&#10;&#10;Description automatically generated"/>
             <wp:cNvGraphicFramePr>
               <a:graphicFrameLocks xmlns:a="http://schemas.openxmlformats.org/drawingml/2006/main" noChangeAspect="1"/>
             </wp:cNvGraphicFramePr>
@@ -381,7 +442,7 @@
               <a:graphicData uri="http://schemas.openxmlformats.org/drawingml/2006/picture">
                 <pic:pic xmlns:pic="http://schemas.openxmlformats.org/drawingml/2006/picture">
                   <pic:nvPicPr>
-                    <pic:cNvPr id="1408017862" name="Picture 1" descr="A screenshot of a computer&#10;&#10;Description automatically generated"/>
+                    <pic:cNvPr id="1687842662" name="Picture 1" descr="A screenshot of a computer screen&#10;&#10;Description automatically generated"/>
                     <pic:cNvPicPr/>
                   </pic:nvPicPr>
                   <pic:blipFill>
@@ -393,7 +454,7 @@
                   <pic:spPr>
                     <a:xfrm>
                       <a:off x="0" y="0"/>
-                      <a:ext cx="5731510" cy="3475355"/>
+                      <a:ext cx="5731510" cy="5912485"/>
                     </a:xfrm>
                     <a:prstGeom prst="rect">
                       <a:avLst/>
@@ -420,8 +481,18 @@
           <w:sz w:val="22"/>
           <w:szCs w:val="22"/>
         </w:rPr>
-        <w:t>3.Analisis/ Penjelasan</w:t>
-      </w:r>
+        <w:t xml:space="preserve">3.Analisis/ </w:t>
+      </w:r>
+      <w:proofErr w:type="spellStart"/>
+      <w:r>
+        <w:rPr>
+          <w:rFonts w:ascii="Times New Roman" w:hAnsi="Times New Roman" w:cs="Times New Roman"/>
+          <w:sz w:val="22"/>
+          <w:szCs w:val="22"/>
+        </w:rPr>
+        <w:t>Penjelasan</w:t>
+      </w:r>
+      <w:proofErr w:type="spellEnd"/>
       <w:r>
         <w:rPr>
           <w:rFonts w:ascii="Times New Roman" w:hAnsi="Times New Roman" w:cs="Times New Roman"/>
@@ -429,7 +500,277 @@
           <w:szCs w:val="22"/>
         </w:rPr>
         <w:br/>
-        <w:t>Pada modul 2 HTML saya membuat sebuah website dengan mencoba setiap elemen HTML yang dijelaskan melalui model seperti dasar sintaks HTML, Heading, Hyperlink, Tabel (dan Latihan tabel yang terdapat pada slide PPT), Image,</w:t>
+        <w:t xml:space="preserve">Pada </w:t>
+      </w:r>
+      <w:proofErr w:type="spellStart"/>
+      <w:r>
+        <w:rPr>
+          <w:rFonts w:ascii="Times New Roman" w:hAnsi="Times New Roman" w:cs="Times New Roman"/>
+          <w:sz w:val="22"/>
+          <w:szCs w:val="22"/>
+        </w:rPr>
+        <w:t>modul</w:t>
+      </w:r>
+      <w:proofErr w:type="spellEnd"/>
+      <w:r>
+        <w:rPr>
+          <w:rFonts w:ascii="Times New Roman" w:hAnsi="Times New Roman" w:cs="Times New Roman"/>
+          <w:sz w:val="22"/>
+          <w:szCs w:val="22"/>
+        </w:rPr>
+        <w:t xml:space="preserve"> 2 HTML </w:t>
+      </w:r>
+      <w:proofErr w:type="spellStart"/>
+      <w:r>
+        <w:rPr>
+          <w:rFonts w:ascii="Times New Roman" w:hAnsi="Times New Roman" w:cs="Times New Roman"/>
+          <w:sz w:val="22"/>
+          <w:szCs w:val="22"/>
+        </w:rPr>
+        <w:t>saya</w:t>
+      </w:r>
+      <w:proofErr w:type="spellEnd"/>
+      <w:r>
+        <w:rPr>
+          <w:rFonts w:ascii="Times New Roman" w:hAnsi="Times New Roman" w:cs="Times New Roman"/>
+          <w:sz w:val="22"/>
+          <w:szCs w:val="22"/>
+        </w:rPr>
+        <w:t xml:space="preserve"> </w:t>
+      </w:r>
+      <w:proofErr w:type="spellStart"/>
+      <w:r>
+        <w:rPr>
+          <w:rFonts w:ascii="Times New Roman" w:hAnsi="Times New Roman" w:cs="Times New Roman"/>
+          <w:sz w:val="22"/>
+          <w:szCs w:val="22"/>
+        </w:rPr>
+        <w:t>membuat</w:t>
+      </w:r>
+      <w:proofErr w:type="spellEnd"/>
+      <w:r>
+        <w:rPr>
+          <w:rFonts w:ascii="Times New Roman" w:hAnsi="Times New Roman" w:cs="Times New Roman"/>
+          <w:sz w:val="22"/>
+          <w:szCs w:val="22"/>
+        </w:rPr>
+        <w:t xml:space="preserve"> </w:t>
+      </w:r>
+      <w:proofErr w:type="spellStart"/>
+      <w:r>
+        <w:rPr>
+          <w:rFonts w:ascii="Times New Roman" w:hAnsi="Times New Roman" w:cs="Times New Roman"/>
+          <w:sz w:val="22"/>
+          <w:szCs w:val="22"/>
+        </w:rPr>
+        <w:t>sebuah</w:t>
+      </w:r>
+      <w:proofErr w:type="spellEnd"/>
+      <w:r>
+        <w:rPr>
+          <w:rFonts w:ascii="Times New Roman" w:hAnsi="Times New Roman" w:cs="Times New Roman"/>
+          <w:sz w:val="22"/>
+          <w:szCs w:val="22"/>
+        </w:rPr>
+        <w:t xml:space="preserve"> website </w:t>
+      </w:r>
+      <w:proofErr w:type="spellStart"/>
+      <w:r>
+        <w:rPr>
+          <w:rFonts w:ascii="Times New Roman" w:hAnsi="Times New Roman" w:cs="Times New Roman"/>
+          <w:sz w:val="22"/>
+          <w:szCs w:val="22"/>
+        </w:rPr>
+        <w:t>dengan</w:t>
+      </w:r>
+      <w:proofErr w:type="spellEnd"/>
+      <w:r>
+        <w:rPr>
+          <w:rFonts w:ascii="Times New Roman" w:hAnsi="Times New Roman" w:cs="Times New Roman"/>
+          <w:sz w:val="22"/>
+          <w:szCs w:val="22"/>
+        </w:rPr>
+        <w:t xml:space="preserve"> </w:t>
+      </w:r>
+      <w:proofErr w:type="spellStart"/>
+      <w:r>
+        <w:rPr>
+          <w:rFonts w:ascii="Times New Roman" w:hAnsi="Times New Roman" w:cs="Times New Roman"/>
+          <w:sz w:val="22"/>
+          <w:szCs w:val="22"/>
+        </w:rPr>
+        <w:t>mencoba</w:t>
+      </w:r>
+      <w:proofErr w:type="spellEnd"/>
+      <w:r>
+        <w:rPr>
+          <w:rFonts w:ascii="Times New Roman" w:hAnsi="Times New Roman" w:cs="Times New Roman"/>
+          <w:sz w:val="22"/>
+          <w:szCs w:val="22"/>
+        </w:rPr>
+        <w:t xml:space="preserve"> </w:t>
+      </w:r>
+      <w:proofErr w:type="spellStart"/>
+      <w:r>
+        <w:rPr>
+          <w:rFonts w:ascii="Times New Roman" w:hAnsi="Times New Roman" w:cs="Times New Roman"/>
+          <w:sz w:val="22"/>
+          <w:szCs w:val="22"/>
+        </w:rPr>
+        <w:t>setiap</w:t>
+      </w:r>
+      <w:proofErr w:type="spellEnd"/>
+      <w:r>
+        <w:rPr>
+          <w:rFonts w:ascii="Times New Roman" w:hAnsi="Times New Roman" w:cs="Times New Roman"/>
+          <w:sz w:val="22"/>
+          <w:szCs w:val="22"/>
+        </w:rPr>
+        <w:t xml:space="preserve"> </w:t>
+      </w:r>
+      <w:proofErr w:type="spellStart"/>
+      <w:r>
+        <w:rPr>
+          <w:rFonts w:ascii="Times New Roman" w:hAnsi="Times New Roman" w:cs="Times New Roman"/>
+          <w:sz w:val="22"/>
+          <w:szCs w:val="22"/>
+        </w:rPr>
+        <w:t>elemen</w:t>
+      </w:r>
+      <w:proofErr w:type="spellEnd"/>
+      <w:r>
+        <w:rPr>
+          <w:rFonts w:ascii="Times New Roman" w:hAnsi="Times New Roman" w:cs="Times New Roman"/>
+          <w:sz w:val="22"/>
+          <w:szCs w:val="22"/>
+        </w:rPr>
+        <w:t xml:space="preserve"> HTML yang </w:t>
+      </w:r>
+      <w:proofErr w:type="spellStart"/>
+      <w:r>
+        <w:rPr>
+          <w:rFonts w:ascii="Times New Roman" w:hAnsi="Times New Roman" w:cs="Times New Roman"/>
+          <w:sz w:val="22"/>
+          <w:szCs w:val="22"/>
+        </w:rPr>
+        <w:t>dijelaskan</w:t>
+      </w:r>
+      <w:proofErr w:type="spellEnd"/>
+      <w:r>
+        <w:rPr>
+          <w:rFonts w:ascii="Times New Roman" w:hAnsi="Times New Roman" w:cs="Times New Roman"/>
+          <w:sz w:val="22"/>
+          <w:szCs w:val="22"/>
+        </w:rPr>
+        <w:t xml:space="preserve"> </w:t>
+      </w:r>
+      <w:proofErr w:type="spellStart"/>
+      <w:r>
+        <w:rPr>
+          <w:rFonts w:ascii="Times New Roman" w:hAnsi="Times New Roman" w:cs="Times New Roman"/>
+          <w:sz w:val="22"/>
+          <w:szCs w:val="22"/>
+        </w:rPr>
+        <w:t>melalui</w:t>
+      </w:r>
+      <w:proofErr w:type="spellEnd"/>
+      <w:r>
+        <w:rPr>
+          <w:rFonts w:ascii="Times New Roman" w:hAnsi="Times New Roman" w:cs="Times New Roman"/>
+          <w:sz w:val="22"/>
+          <w:szCs w:val="22"/>
+        </w:rPr>
+        <w:t xml:space="preserve"> model </w:t>
+      </w:r>
+      <w:proofErr w:type="spellStart"/>
+      <w:r>
+        <w:rPr>
+          <w:rFonts w:ascii="Times New Roman" w:hAnsi="Times New Roman" w:cs="Times New Roman"/>
+          <w:sz w:val="22"/>
+          <w:szCs w:val="22"/>
+        </w:rPr>
+        <w:t>seperti</w:t>
+      </w:r>
+      <w:proofErr w:type="spellEnd"/>
+      <w:r>
+        <w:rPr>
+          <w:rFonts w:ascii="Times New Roman" w:hAnsi="Times New Roman" w:cs="Times New Roman"/>
+          <w:sz w:val="22"/>
+          <w:szCs w:val="22"/>
+        </w:rPr>
+        <w:t xml:space="preserve"> </w:t>
+      </w:r>
+      <w:proofErr w:type="spellStart"/>
+      <w:r>
+        <w:rPr>
+          <w:rFonts w:ascii="Times New Roman" w:hAnsi="Times New Roman" w:cs="Times New Roman"/>
+          <w:sz w:val="22"/>
+          <w:szCs w:val="22"/>
+        </w:rPr>
+        <w:t>dasar</w:t>
+      </w:r>
+      <w:proofErr w:type="spellEnd"/>
+      <w:r>
+        <w:rPr>
+          <w:rFonts w:ascii="Times New Roman" w:hAnsi="Times New Roman" w:cs="Times New Roman"/>
+          <w:sz w:val="22"/>
+          <w:szCs w:val="22"/>
+        </w:rPr>
+        <w:t xml:space="preserve"> </w:t>
+      </w:r>
+      <w:proofErr w:type="spellStart"/>
+      <w:r>
+        <w:rPr>
+          <w:rFonts w:ascii="Times New Roman" w:hAnsi="Times New Roman" w:cs="Times New Roman"/>
+          <w:sz w:val="22"/>
+          <w:szCs w:val="22"/>
+        </w:rPr>
+        <w:t>sintaks</w:t>
+      </w:r>
+      <w:proofErr w:type="spellEnd"/>
+      <w:r>
+        <w:rPr>
+          <w:rFonts w:ascii="Times New Roman" w:hAnsi="Times New Roman" w:cs="Times New Roman"/>
+          <w:sz w:val="22"/>
+          <w:szCs w:val="22"/>
+        </w:rPr>
+        <w:t xml:space="preserve"> HTML, Heading, Hyperlink, Tabel (dan Latihan </w:t>
+      </w:r>
+      <w:proofErr w:type="spellStart"/>
+      <w:r>
+        <w:rPr>
+          <w:rFonts w:ascii="Times New Roman" w:hAnsi="Times New Roman" w:cs="Times New Roman"/>
+          <w:sz w:val="22"/>
+          <w:szCs w:val="22"/>
+        </w:rPr>
+        <w:t>tabel</w:t>
+      </w:r>
+      <w:proofErr w:type="spellEnd"/>
+      <w:r>
+        <w:rPr>
+          <w:rFonts w:ascii="Times New Roman" w:hAnsi="Times New Roman" w:cs="Times New Roman"/>
+          <w:sz w:val="22"/>
+          <w:szCs w:val="22"/>
+        </w:rPr>
+        <w:t xml:space="preserve"> yang </w:t>
+      </w:r>
+      <w:proofErr w:type="spellStart"/>
+      <w:r>
+        <w:rPr>
+          <w:rFonts w:ascii="Times New Roman" w:hAnsi="Times New Roman" w:cs="Times New Roman"/>
+          <w:sz w:val="22"/>
+          <w:szCs w:val="22"/>
+        </w:rPr>
+        <w:t>terdapat</w:t>
+      </w:r>
+      <w:proofErr w:type="spellEnd"/>
+      <w:r>
+        <w:rPr>
+          <w:rFonts w:ascii="Times New Roman" w:hAnsi="Times New Roman" w:cs="Times New Roman"/>
+          <w:sz w:val="22"/>
+          <w:szCs w:val="22"/>
+        </w:rPr>
+        <w:t xml:space="preserve"> pada slide PPT), Image,</w:t>
       </w:r>
       <w:r>
         <w:rPr>
@@ -445,7 +786,115 @@
           <w:sz w:val="22"/>
           <w:szCs w:val="22"/>
         </w:rPr>
-        <w:t xml:space="preserve"> Form dan Penggunaan Git untuk menyimpan hasil codingan pada github.</w:t>
+        <w:t xml:space="preserve"> Form dan </w:t>
+      </w:r>
+      <w:proofErr w:type="spellStart"/>
+      <w:r>
+        <w:rPr>
+          <w:rFonts w:ascii="Times New Roman" w:hAnsi="Times New Roman" w:cs="Times New Roman"/>
+          <w:sz w:val="22"/>
+          <w:szCs w:val="22"/>
+        </w:rPr>
+        <w:t>Penggunaan</w:t>
+      </w:r>
+      <w:proofErr w:type="spellEnd"/>
+      <w:r>
+        <w:rPr>
+          <w:rFonts w:ascii="Times New Roman" w:hAnsi="Times New Roman" w:cs="Times New Roman"/>
+          <w:sz w:val="22"/>
+          <w:szCs w:val="22"/>
+        </w:rPr>
+        <w:t xml:space="preserve"> Git </w:t>
+      </w:r>
+      <w:proofErr w:type="spellStart"/>
+      <w:r>
+        <w:rPr>
+          <w:rFonts w:ascii="Times New Roman" w:hAnsi="Times New Roman" w:cs="Times New Roman"/>
+          <w:sz w:val="22"/>
+          <w:szCs w:val="22"/>
+        </w:rPr>
+        <w:t>untuk</w:t>
+      </w:r>
+      <w:proofErr w:type="spellEnd"/>
+      <w:r>
+        <w:rPr>
+          <w:rFonts w:ascii="Times New Roman" w:hAnsi="Times New Roman" w:cs="Times New Roman"/>
+          <w:sz w:val="22"/>
+          <w:szCs w:val="22"/>
+        </w:rPr>
+        <w:t xml:space="preserve"> </w:t>
+      </w:r>
+      <w:proofErr w:type="spellStart"/>
+      <w:r>
+        <w:rPr>
+          <w:rFonts w:ascii="Times New Roman" w:hAnsi="Times New Roman" w:cs="Times New Roman"/>
+          <w:sz w:val="22"/>
+          <w:szCs w:val="22"/>
+        </w:rPr>
+        <w:t>menyimpan</w:t>
+      </w:r>
+      <w:proofErr w:type="spellEnd"/>
+      <w:r>
+        <w:rPr>
+          <w:rFonts w:ascii="Times New Roman" w:hAnsi="Times New Roman" w:cs="Times New Roman"/>
+          <w:sz w:val="22"/>
+          <w:szCs w:val="22"/>
+        </w:rPr>
+        <w:t xml:space="preserve"> </w:t>
+      </w:r>
+      <w:proofErr w:type="spellStart"/>
+      <w:r>
+        <w:rPr>
+          <w:rFonts w:ascii="Times New Roman" w:hAnsi="Times New Roman" w:cs="Times New Roman"/>
+          <w:sz w:val="22"/>
+          <w:szCs w:val="22"/>
+        </w:rPr>
+        <w:t>hasil</w:t>
+      </w:r>
+      <w:proofErr w:type="spellEnd"/>
+      <w:r>
+        <w:rPr>
+          <w:rFonts w:ascii="Times New Roman" w:hAnsi="Times New Roman" w:cs="Times New Roman"/>
+          <w:sz w:val="22"/>
+          <w:szCs w:val="22"/>
+        </w:rPr>
+        <w:t xml:space="preserve"> </w:t>
+      </w:r>
+      <w:proofErr w:type="spellStart"/>
+      <w:r>
+        <w:rPr>
+          <w:rFonts w:ascii="Times New Roman" w:hAnsi="Times New Roman" w:cs="Times New Roman"/>
+          <w:sz w:val="22"/>
+          <w:szCs w:val="22"/>
+        </w:rPr>
+        <w:t>codingan</w:t>
+      </w:r>
+      <w:proofErr w:type="spellEnd"/>
+      <w:r>
+        <w:rPr>
+          <w:rFonts w:ascii="Times New Roman" w:hAnsi="Times New Roman" w:cs="Times New Roman"/>
+          <w:sz w:val="22"/>
+          <w:szCs w:val="22"/>
+        </w:rPr>
+        <w:t xml:space="preserve"> pada </w:t>
+      </w:r>
+      <w:proofErr w:type="spellStart"/>
+      <w:r>
+        <w:rPr>
+          <w:rFonts w:ascii="Times New Roman" w:hAnsi="Times New Roman" w:cs="Times New Roman"/>
+          <w:sz w:val="22"/>
+          <w:szCs w:val="22"/>
+        </w:rPr>
+        <w:t>github</w:t>
+      </w:r>
+      <w:proofErr w:type="spellEnd"/>
+      <w:r>
+        <w:rPr>
+          <w:rFonts w:ascii="Times New Roman" w:hAnsi="Times New Roman" w:cs="Times New Roman"/>
+          <w:sz w:val="22"/>
+          <w:szCs w:val="22"/>
+        </w:rPr>
+        <w:t>.</w:t>
       </w:r>
       <w:r>
         <w:rPr>
@@ -470,56 +919,501 @@
           <w:sz w:val="22"/>
           <w:szCs w:val="22"/>
         </w:rPr>
-        <w:t>Baris 4 hingga baris 111 merupakan bagian utama dari html yaitu tag &lt;html&gt; dan &lt;/html&gt;</w:t>
-      </w:r>
-      <w:r>
-        <w:rPr>
-          <w:rFonts w:ascii="Times New Roman" w:hAnsi="Times New Roman" w:cs="Times New Roman"/>
-          <w:sz w:val="22"/>
-          <w:szCs w:val="22"/>
-        </w:rPr>
-        <w:t xml:space="preserve"> yaitu </w:t>
-      </w:r>
-      <w:r>
-        <w:rPr>
-          <w:rFonts w:ascii="Times New Roman" w:hAnsi="Times New Roman" w:cs="Times New Roman"/>
-          <w:sz w:val="22"/>
-          <w:szCs w:val="22"/>
-        </w:rPr>
-        <w:t>elemen dasar dari halaman HTML</w:t>
-      </w:r>
-      <w:r>
-        <w:rPr>
-          <w:rFonts w:ascii="Times New Roman" w:hAnsi="Times New Roman" w:cs="Times New Roman"/>
-          <w:sz w:val="22"/>
-          <w:szCs w:val="22"/>
-        </w:rPr>
-        <w:t>, fungsinya adalah untuk menandai mulai dan akhirnya sebuah dokumen HTML.</w:t>
-      </w:r>
-      <w:r>
-        <w:rPr>
-          <w:rFonts w:ascii="Times New Roman" w:hAnsi="Times New Roman" w:cs="Times New Roman"/>
-          <w:sz w:val="22"/>
-          <w:szCs w:val="22"/>
-        </w:rPr>
-        <w:t xml:space="preserve"> Dasar sintaks</w:t>
-      </w:r>
-      <w:r>
-        <w:rPr>
-          <w:rFonts w:ascii="Times New Roman" w:hAnsi="Times New Roman" w:cs="Times New Roman"/>
-          <w:sz w:val="22"/>
-          <w:szCs w:val="22"/>
-        </w:rPr>
-        <w:t>/elemen</w:t>
-      </w:r>
-      <w:r>
-        <w:rPr>
-          <w:rFonts w:ascii="Times New Roman" w:hAnsi="Times New Roman" w:cs="Times New Roman"/>
-          <w:sz w:val="22"/>
-          <w:szCs w:val="22"/>
-        </w:rPr>
-        <w:t xml:space="preserve"> HTML yang digunakan pada file ini ada beberapa yaitu, &lt;head&gt;&lt;/head&gt;(</w:t>
-      </w:r>
+        <w:t xml:space="preserve">Baris 4 </w:t>
+      </w:r>
+      <w:proofErr w:type="spellStart"/>
+      <w:r>
+        <w:rPr>
+          <w:rFonts w:ascii="Times New Roman" w:hAnsi="Times New Roman" w:cs="Times New Roman"/>
+          <w:sz w:val="22"/>
+          <w:szCs w:val="22"/>
+        </w:rPr>
+        <w:t>hingga</w:t>
+      </w:r>
+      <w:proofErr w:type="spellEnd"/>
+      <w:r>
+        <w:rPr>
+          <w:rFonts w:ascii="Times New Roman" w:hAnsi="Times New Roman" w:cs="Times New Roman"/>
+          <w:sz w:val="22"/>
+          <w:szCs w:val="22"/>
+        </w:rPr>
+        <w:t xml:space="preserve"> baris 111 </w:t>
+      </w:r>
+      <w:proofErr w:type="spellStart"/>
+      <w:r>
+        <w:rPr>
+          <w:rFonts w:ascii="Times New Roman" w:hAnsi="Times New Roman" w:cs="Times New Roman"/>
+          <w:sz w:val="22"/>
+          <w:szCs w:val="22"/>
+        </w:rPr>
+        <w:t>merupakan</w:t>
+      </w:r>
+      <w:proofErr w:type="spellEnd"/>
+      <w:r>
+        <w:rPr>
+          <w:rFonts w:ascii="Times New Roman" w:hAnsi="Times New Roman" w:cs="Times New Roman"/>
+          <w:sz w:val="22"/>
+          <w:szCs w:val="22"/>
+        </w:rPr>
+        <w:t xml:space="preserve"> </w:t>
+      </w:r>
+      <w:proofErr w:type="spellStart"/>
+      <w:r>
+        <w:rPr>
+          <w:rFonts w:ascii="Times New Roman" w:hAnsi="Times New Roman" w:cs="Times New Roman"/>
+          <w:sz w:val="22"/>
+          <w:szCs w:val="22"/>
+        </w:rPr>
+        <w:t>bagian</w:t>
+      </w:r>
+      <w:proofErr w:type="spellEnd"/>
+      <w:r>
+        <w:rPr>
+          <w:rFonts w:ascii="Times New Roman" w:hAnsi="Times New Roman" w:cs="Times New Roman"/>
+          <w:sz w:val="22"/>
+          <w:szCs w:val="22"/>
+        </w:rPr>
+        <w:t xml:space="preserve"> </w:t>
+      </w:r>
+      <w:proofErr w:type="spellStart"/>
+      <w:r>
+        <w:rPr>
+          <w:rFonts w:ascii="Times New Roman" w:hAnsi="Times New Roman" w:cs="Times New Roman"/>
+          <w:sz w:val="22"/>
+          <w:szCs w:val="22"/>
+        </w:rPr>
+        <w:t>utama</w:t>
+      </w:r>
+      <w:proofErr w:type="spellEnd"/>
+      <w:r>
+        <w:rPr>
+          <w:rFonts w:ascii="Times New Roman" w:hAnsi="Times New Roman" w:cs="Times New Roman"/>
+          <w:sz w:val="22"/>
+          <w:szCs w:val="22"/>
+        </w:rPr>
+        <w:t xml:space="preserve"> </w:t>
+      </w:r>
+      <w:proofErr w:type="spellStart"/>
+      <w:r>
+        <w:rPr>
+          <w:rFonts w:ascii="Times New Roman" w:hAnsi="Times New Roman" w:cs="Times New Roman"/>
+          <w:sz w:val="22"/>
+          <w:szCs w:val="22"/>
+        </w:rPr>
+        <w:t>dari</w:t>
+      </w:r>
+      <w:proofErr w:type="spellEnd"/>
+      <w:r>
+        <w:rPr>
+          <w:rFonts w:ascii="Times New Roman" w:hAnsi="Times New Roman" w:cs="Times New Roman"/>
+          <w:sz w:val="22"/>
+          <w:szCs w:val="22"/>
+        </w:rPr>
+        <w:t xml:space="preserve"> html </w:t>
+      </w:r>
+      <w:proofErr w:type="spellStart"/>
+      <w:r>
+        <w:rPr>
+          <w:rFonts w:ascii="Times New Roman" w:hAnsi="Times New Roman" w:cs="Times New Roman"/>
+          <w:sz w:val="22"/>
+          <w:szCs w:val="22"/>
+        </w:rPr>
+        <w:t>yaitu</w:t>
+      </w:r>
+      <w:proofErr w:type="spellEnd"/>
+      <w:r>
+        <w:rPr>
+          <w:rFonts w:ascii="Times New Roman" w:hAnsi="Times New Roman" w:cs="Times New Roman"/>
+          <w:sz w:val="22"/>
+          <w:szCs w:val="22"/>
+        </w:rPr>
+        <w:t xml:space="preserve"> tag &lt;html&gt; dan &lt;/html&gt;</w:t>
+      </w:r>
+      <w:r>
+        <w:rPr>
+          <w:rFonts w:ascii="Times New Roman" w:hAnsi="Times New Roman" w:cs="Times New Roman"/>
+          <w:sz w:val="22"/>
+          <w:szCs w:val="22"/>
+        </w:rPr>
+        <w:t xml:space="preserve"> </w:t>
+      </w:r>
+      <w:proofErr w:type="spellStart"/>
+      <w:r>
+        <w:rPr>
+          <w:rFonts w:ascii="Times New Roman" w:hAnsi="Times New Roman" w:cs="Times New Roman"/>
+          <w:sz w:val="22"/>
+          <w:szCs w:val="22"/>
+        </w:rPr>
+        <w:t>yaitu</w:t>
+      </w:r>
+      <w:proofErr w:type="spellEnd"/>
+      <w:r>
+        <w:rPr>
+          <w:rFonts w:ascii="Times New Roman" w:hAnsi="Times New Roman" w:cs="Times New Roman"/>
+          <w:sz w:val="22"/>
+          <w:szCs w:val="22"/>
+        </w:rPr>
+        <w:t xml:space="preserve"> </w:t>
+      </w:r>
+      <w:proofErr w:type="spellStart"/>
+      <w:r>
+        <w:rPr>
+          <w:rFonts w:ascii="Times New Roman" w:hAnsi="Times New Roman" w:cs="Times New Roman"/>
+          <w:sz w:val="22"/>
+          <w:szCs w:val="22"/>
+        </w:rPr>
+        <w:t>elemen</w:t>
+      </w:r>
+      <w:proofErr w:type="spellEnd"/>
+      <w:r>
+        <w:rPr>
+          <w:rFonts w:ascii="Times New Roman" w:hAnsi="Times New Roman" w:cs="Times New Roman"/>
+          <w:sz w:val="22"/>
+          <w:szCs w:val="22"/>
+        </w:rPr>
+        <w:t xml:space="preserve"> </w:t>
+      </w:r>
+      <w:proofErr w:type="spellStart"/>
+      <w:r>
+        <w:rPr>
+          <w:rFonts w:ascii="Times New Roman" w:hAnsi="Times New Roman" w:cs="Times New Roman"/>
+          <w:sz w:val="22"/>
+          <w:szCs w:val="22"/>
+        </w:rPr>
+        <w:t>dasar</w:t>
+      </w:r>
+      <w:proofErr w:type="spellEnd"/>
+      <w:r>
+        <w:rPr>
+          <w:rFonts w:ascii="Times New Roman" w:hAnsi="Times New Roman" w:cs="Times New Roman"/>
+          <w:sz w:val="22"/>
+          <w:szCs w:val="22"/>
+        </w:rPr>
+        <w:t xml:space="preserve"> </w:t>
+      </w:r>
+      <w:proofErr w:type="spellStart"/>
+      <w:r>
+        <w:rPr>
+          <w:rFonts w:ascii="Times New Roman" w:hAnsi="Times New Roman" w:cs="Times New Roman"/>
+          <w:sz w:val="22"/>
+          <w:szCs w:val="22"/>
+        </w:rPr>
+        <w:t>dari</w:t>
+      </w:r>
+      <w:proofErr w:type="spellEnd"/>
+      <w:r>
+        <w:rPr>
+          <w:rFonts w:ascii="Times New Roman" w:hAnsi="Times New Roman" w:cs="Times New Roman"/>
+          <w:sz w:val="22"/>
+          <w:szCs w:val="22"/>
+        </w:rPr>
+        <w:t xml:space="preserve"> </w:t>
+      </w:r>
+      <w:proofErr w:type="spellStart"/>
+      <w:r>
+        <w:rPr>
+          <w:rFonts w:ascii="Times New Roman" w:hAnsi="Times New Roman" w:cs="Times New Roman"/>
+          <w:sz w:val="22"/>
+          <w:szCs w:val="22"/>
+        </w:rPr>
+        <w:t>halaman</w:t>
+      </w:r>
+      <w:proofErr w:type="spellEnd"/>
+      <w:r>
+        <w:rPr>
+          <w:rFonts w:ascii="Times New Roman" w:hAnsi="Times New Roman" w:cs="Times New Roman"/>
+          <w:sz w:val="22"/>
+          <w:szCs w:val="22"/>
+        </w:rPr>
+        <w:t xml:space="preserve"> HTML</w:t>
+      </w:r>
+      <w:r>
+        <w:rPr>
+          <w:rFonts w:ascii="Times New Roman" w:hAnsi="Times New Roman" w:cs="Times New Roman"/>
+          <w:sz w:val="22"/>
+          <w:szCs w:val="22"/>
+        </w:rPr>
+        <w:t xml:space="preserve">, </w:t>
+      </w:r>
+      <w:proofErr w:type="spellStart"/>
+      <w:r>
+        <w:rPr>
+          <w:rFonts w:ascii="Times New Roman" w:hAnsi="Times New Roman" w:cs="Times New Roman"/>
+          <w:sz w:val="22"/>
+          <w:szCs w:val="22"/>
+        </w:rPr>
+        <w:t>fungsinya</w:t>
+      </w:r>
+      <w:proofErr w:type="spellEnd"/>
+      <w:r>
+        <w:rPr>
+          <w:rFonts w:ascii="Times New Roman" w:hAnsi="Times New Roman" w:cs="Times New Roman"/>
+          <w:sz w:val="22"/>
+          <w:szCs w:val="22"/>
+        </w:rPr>
+        <w:t xml:space="preserve"> </w:t>
+      </w:r>
+      <w:proofErr w:type="spellStart"/>
+      <w:r>
+        <w:rPr>
+          <w:rFonts w:ascii="Times New Roman" w:hAnsi="Times New Roman" w:cs="Times New Roman"/>
+          <w:sz w:val="22"/>
+          <w:szCs w:val="22"/>
+        </w:rPr>
+        <w:t>adalah</w:t>
+      </w:r>
+      <w:proofErr w:type="spellEnd"/>
+      <w:r>
+        <w:rPr>
+          <w:rFonts w:ascii="Times New Roman" w:hAnsi="Times New Roman" w:cs="Times New Roman"/>
+          <w:sz w:val="22"/>
+          <w:szCs w:val="22"/>
+        </w:rPr>
+        <w:t xml:space="preserve"> </w:t>
+      </w:r>
+      <w:proofErr w:type="spellStart"/>
+      <w:r>
+        <w:rPr>
+          <w:rFonts w:ascii="Times New Roman" w:hAnsi="Times New Roman" w:cs="Times New Roman"/>
+          <w:sz w:val="22"/>
+          <w:szCs w:val="22"/>
+        </w:rPr>
+        <w:t>untuk</w:t>
+      </w:r>
+      <w:proofErr w:type="spellEnd"/>
+      <w:r>
+        <w:rPr>
+          <w:rFonts w:ascii="Times New Roman" w:hAnsi="Times New Roman" w:cs="Times New Roman"/>
+          <w:sz w:val="22"/>
+          <w:szCs w:val="22"/>
+        </w:rPr>
+        <w:t xml:space="preserve"> </w:t>
+      </w:r>
+      <w:proofErr w:type="spellStart"/>
+      <w:r>
+        <w:rPr>
+          <w:rFonts w:ascii="Times New Roman" w:hAnsi="Times New Roman" w:cs="Times New Roman"/>
+          <w:sz w:val="22"/>
+          <w:szCs w:val="22"/>
+        </w:rPr>
+        <w:t>menandai</w:t>
+      </w:r>
+      <w:proofErr w:type="spellEnd"/>
+      <w:r>
+        <w:rPr>
+          <w:rFonts w:ascii="Times New Roman" w:hAnsi="Times New Roman" w:cs="Times New Roman"/>
+          <w:sz w:val="22"/>
+          <w:szCs w:val="22"/>
+        </w:rPr>
+        <w:t xml:space="preserve"> </w:t>
+      </w:r>
+      <w:proofErr w:type="spellStart"/>
+      <w:r>
+        <w:rPr>
+          <w:rFonts w:ascii="Times New Roman" w:hAnsi="Times New Roman" w:cs="Times New Roman"/>
+          <w:sz w:val="22"/>
+          <w:szCs w:val="22"/>
+        </w:rPr>
+        <w:t>mulai</w:t>
+      </w:r>
+      <w:proofErr w:type="spellEnd"/>
+      <w:r>
+        <w:rPr>
+          <w:rFonts w:ascii="Times New Roman" w:hAnsi="Times New Roman" w:cs="Times New Roman"/>
+          <w:sz w:val="22"/>
+          <w:szCs w:val="22"/>
+        </w:rPr>
+        <w:t xml:space="preserve"> dan </w:t>
+      </w:r>
+      <w:proofErr w:type="spellStart"/>
+      <w:r>
+        <w:rPr>
+          <w:rFonts w:ascii="Times New Roman" w:hAnsi="Times New Roman" w:cs="Times New Roman"/>
+          <w:sz w:val="22"/>
+          <w:szCs w:val="22"/>
+        </w:rPr>
+        <w:t>akhirnya</w:t>
+      </w:r>
+      <w:proofErr w:type="spellEnd"/>
+      <w:r>
+        <w:rPr>
+          <w:rFonts w:ascii="Times New Roman" w:hAnsi="Times New Roman" w:cs="Times New Roman"/>
+          <w:sz w:val="22"/>
+          <w:szCs w:val="22"/>
+        </w:rPr>
+        <w:t xml:space="preserve"> </w:t>
+      </w:r>
+      <w:proofErr w:type="spellStart"/>
+      <w:r>
+        <w:rPr>
+          <w:rFonts w:ascii="Times New Roman" w:hAnsi="Times New Roman" w:cs="Times New Roman"/>
+          <w:sz w:val="22"/>
+          <w:szCs w:val="22"/>
+        </w:rPr>
+        <w:t>sebuah</w:t>
+      </w:r>
+      <w:proofErr w:type="spellEnd"/>
+      <w:r>
+        <w:rPr>
+          <w:rFonts w:ascii="Times New Roman" w:hAnsi="Times New Roman" w:cs="Times New Roman"/>
+          <w:sz w:val="22"/>
+          <w:szCs w:val="22"/>
+        </w:rPr>
+        <w:t xml:space="preserve"> </w:t>
+      </w:r>
+      <w:proofErr w:type="spellStart"/>
+      <w:r>
+        <w:rPr>
+          <w:rFonts w:ascii="Times New Roman" w:hAnsi="Times New Roman" w:cs="Times New Roman"/>
+          <w:sz w:val="22"/>
+          <w:szCs w:val="22"/>
+        </w:rPr>
+        <w:t>dokumen</w:t>
+      </w:r>
+      <w:proofErr w:type="spellEnd"/>
+      <w:r>
+        <w:rPr>
+          <w:rFonts w:ascii="Times New Roman" w:hAnsi="Times New Roman" w:cs="Times New Roman"/>
+          <w:sz w:val="22"/>
+          <w:szCs w:val="22"/>
+        </w:rPr>
+        <w:t xml:space="preserve"> HTML.</w:t>
+      </w:r>
+      <w:r>
+        <w:rPr>
+          <w:rFonts w:ascii="Times New Roman" w:hAnsi="Times New Roman" w:cs="Times New Roman"/>
+          <w:sz w:val="22"/>
+          <w:szCs w:val="22"/>
+        </w:rPr>
+        <w:t xml:space="preserve"> Dasar </w:t>
+      </w:r>
+      <w:proofErr w:type="spellStart"/>
+      <w:r>
+        <w:rPr>
+          <w:rFonts w:ascii="Times New Roman" w:hAnsi="Times New Roman" w:cs="Times New Roman"/>
+          <w:sz w:val="22"/>
+          <w:szCs w:val="22"/>
+        </w:rPr>
+        <w:t>sintaks</w:t>
+      </w:r>
+      <w:proofErr w:type="spellEnd"/>
+      <w:r>
+        <w:rPr>
+          <w:rFonts w:ascii="Times New Roman" w:hAnsi="Times New Roman" w:cs="Times New Roman"/>
+          <w:sz w:val="22"/>
+          <w:szCs w:val="22"/>
+        </w:rPr>
+        <w:t>/</w:t>
+      </w:r>
+      <w:proofErr w:type="spellStart"/>
+      <w:r>
+        <w:rPr>
+          <w:rFonts w:ascii="Times New Roman" w:hAnsi="Times New Roman" w:cs="Times New Roman"/>
+          <w:sz w:val="22"/>
+          <w:szCs w:val="22"/>
+        </w:rPr>
+        <w:t>elemen</w:t>
+      </w:r>
+      <w:proofErr w:type="spellEnd"/>
+      <w:r>
+        <w:rPr>
+          <w:rFonts w:ascii="Times New Roman" w:hAnsi="Times New Roman" w:cs="Times New Roman"/>
+          <w:sz w:val="22"/>
+          <w:szCs w:val="22"/>
+        </w:rPr>
+        <w:t xml:space="preserve"> HTML yang </w:t>
+      </w:r>
+      <w:proofErr w:type="spellStart"/>
+      <w:r>
+        <w:rPr>
+          <w:rFonts w:ascii="Times New Roman" w:hAnsi="Times New Roman" w:cs="Times New Roman"/>
+          <w:sz w:val="22"/>
+          <w:szCs w:val="22"/>
+        </w:rPr>
+        <w:t>digunakan</w:t>
+      </w:r>
+      <w:proofErr w:type="spellEnd"/>
+      <w:r>
+        <w:rPr>
+          <w:rFonts w:ascii="Times New Roman" w:hAnsi="Times New Roman" w:cs="Times New Roman"/>
+          <w:sz w:val="22"/>
+          <w:szCs w:val="22"/>
+        </w:rPr>
+        <w:t xml:space="preserve"> pada file </w:t>
+      </w:r>
+      <w:proofErr w:type="spellStart"/>
+      <w:r>
+        <w:rPr>
+          <w:rFonts w:ascii="Times New Roman" w:hAnsi="Times New Roman" w:cs="Times New Roman"/>
+          <w:sz w:val="22"/>
+          <w:szCs w:val="22"/>
+        </w:rPr>
+        <w:t>ini</w:t>
+      </w:r>
+      <w:proofErr w:type="spellEnd"/>
+      <w:r>
+        <w:rPr>
+          <w:rFonts w:ascii="Times New Roman" w:hAnsi="Times New Roman" w:cs="Times New Roman"/>
+          <w:sz w:val="22"/>
+          <w:szCs w:val="22"/>
+        </w:rPr>
+        <w:t xml:space="preserve"> </w:t>
+      </w:r>
+      <w:proofErr w:type="spellStart"/>
+      <w:r>
+        <w:rPr>
+          <w:rFonts w:ascii="Times New Roman" w:hAnsi="Times New Roman" w:cs="Times New Roman"/>
+          <w:sz w:val="22"/>
+          <w:szCs w:val="22"/>
+        </w:rPr>
+        <w:t>ada</w:t>
+      </w:r>
+      <w:proofErr w:type="spellEnd"/>
+      <w:r>
+        <w:rPr>
+          <w:rFonts w:ascii="Times New Roman" w:hAnsi="Times New Roman" w:cs="Times New Roman"/>
+          <w:sz w:val="22"/>
+          <w:szCs w:val="22"/>
+        </w:rPr>
+        <w:t xml:space="preserve"> </w:t>
+      </w:r>
+      <w:proofErr w:type="spellStart"/>
+      <w:r>
+        <w:rPr>
+          <w:rFonts w:ascii="Times New Roman" w:hAnsi="Times New Roman" w:cs="Times New Roman"/>
+          <w:sz w:val="22"/>
+          <w:szCs w:val="22"/>
+        </w:rPr>
+        <w:t>beberapa</w:t>
+      </w:r>
+      <w:proofErr w:type="spellEnd"/>
+      <w:r>
+        <w:rPr>
+          <w:rFonts w:ascii="Times New Roman" w:hAnsi="Times New Roman" w:cs="Times New Roman"/>
+          <w:sz w:val="22"/>
+          <w:szCs w:val="22"/>
+        </w:rPr>
+        <w:t xml:space="preserve"> </w:t>
+      </w:r>
+      <w:proofErr w:type="spellStart"/>
+      <w:r>
+        <w:rPr>
+          <w:rFonts w:ascii="Times New Roman" w:hAnsi="Times New Roman" w:cs="Times New Roman"/>
+          <w:sz w:val="22"/>
+          <w:szCs w:val="22"/>
+        </w:rPr>
+        <w:t>yaitu</w:t>
+      </w:r>
+      <w:proofErr w:type="spellEnd"/>
+      <w:r>
+        <w:rPr>
+          <w:rFonts w:ascii="Times New Roman" w:hAnsi="Times New Roman" w:cs="Times New Roman"/>
+          <w:sz w:val="22"/>
+          <w:szCs w:val="22"/>
+        </w:rPr>
+        <w:t>, &lt;head&gt;&lt;/head&gt;(</w:t>
+      </w:r>
+      <w:proofErr w:type="spellStart"/>
       <w:r>
         <w:rPr>
           <w:rFonts w:ascii="Times New Roman" w:hAnsi="Times New Roman" w:cs="Times New Roman"/>
@@ -528,29 +1422,122 @@
         </w:rPr>
         <w:t>berisi</w:t>
       </w:r>
-      <w:r>
-        <w:rPr>
-          <w:rFonts w:ascii="Times New Roman" w:hAnsi="Times New Roman" w:cs="Times New Roman"/>
-          <w:sz w:val="22"/>
-          <w:szCs w:val="22"/>
-        </w:rPr>
-        <w:t xml:space="preserve"> </w:t>
-      </w:r>
-      <w:r>
-        <w:rPr>
-          <w:rFonts w:ascii="Times New Roman" w:hAnsi="Times New Roman" w:cs="Times New Roman"/>
-          <w:sz w:val="22"/>
-          <w:szCs w:val="22"/>
-        </w:rPr>
-        <w:t>informasi meta tentang dokumen</w:t>
-      </w:r>
-      <w:r>
-        <w:rPr>
-          <w:rFonts w:ascii="Times New Roman" w:hAnsi="Times New Roman" w:cs="Times New Roman"/>
-          <w:sz w:val="22"/>
-          <w:szCs w:val="22"/>
-        </w:rPr>
-        <w:t xml:space="preserve">) ,&lt;body&gt;&lt;/body&gt; (isi dari file html tersebut), </w:t>
+      <w:proofErr w:type="spellEnd"/>
+      <w:r>
+        <w:rPr>
+          <w:rFonts w:ascii="Times New Roman" w:hAnsi="Times New Roman" w:cs="Times New Roman"/>
+          <w:sz w:val="22"/>
+          <w:szCs w:val="22"/>
+        </w:rPr>
+        <w:t xml:space="preserve"> </w:t>
+      </w:r>
+      <w:proofErr w:type="spellStart"/>
+      <w:r>
+        <w:rPr>
+          <w:rFonts w:ascii="Times New Roman" w:hAnsi="Times New Roman" w:cs="Times New Roman"/>
+          <w:sz w:val="22"/>
+          <w:szCs w:val="22"/>
+        </w:rPr>
+        <w:t>informasi</w:t>
+      </w:r>
+      <w:proofErr w:type="spellEnd"/>
+      <w:r>
+        <w:rPr>
+          <w:rFonts w:ascii="Times New Roman" w:hAnsi="Times New Roman" w:cs="Times New Roman"/>
+          <w:sz w:val="22"/>
+          <w:szCs w:val="22"/>
+        </w:rPr>
+        <w:t xml:space="preserve"> meta </w:t>
+      </w:r>
+      <w:proofErr w:type="spellStart"/>
+      <w:r>
+        <w:rPr>
+          <w:rFonts w:ascii="Times New Roman" w:hAnsi="Times New Roman" w:cs="Times New Roman"/>
+          <w:sz w:val="22"/>
+          <w:szCs w:val="22"/>
+        </w:rPr>
+        <w:t>tentang</w:t>
+      </w:r>
+      <w:proofErr w:type="spellEnd"/>
+      <w:r>
+        <w:rPr>
+          <w:rFonts w:ascii="Times New Roman" w:hAnsi="Times New Roman" w:cs="Times New Roman"/>
+          <w:sz w:val="22"/>
+          <w:szCs w:val="22"/>
+        </w:rPr>
+        <w:t xml:space="preserve"> </w:t>
+      </w:r>
+      <w:proofErr w:type="spellStart"/>
+      <w:r>
+        <w:rPr>
+          <w:rFonts w:ascii="Times New Roman" w:hAnsi="Times New Roman" w:cs="Times New Roman"/>
+          <w:sz w:val="22"/>
+          <w:szCs w:val="22"/>
+        </w:rPr>
+        <w:t>dokumen</w:t>
+      </w:r>
+      <w:proofErr w:type="spellEnd"/>
+      <w:r>
+        <w:rPr>
+          <w:rFonts w:ascii="Times New Roman" w:hAnsi="Times New Roman" w:cs="Times New Roman"/>
+          <w:sz w:val="22"/>
+          <w:szCs w:val="22"/>
+        </w:rPr>
+        <w:t>) ,&lt;body&gt;&lt;/body&gt; (</w:t>
+      </w:r>
+      <w:proofErr w:type="spellStart"/>
+      <w:r>
+        <w:rPr>
+          <w:rFonts w:ascii="Times New Roman" w:hAnsi="Times New Roman" w:cs="Times New Roman"/>
+          <w:sz w:val="22"/>
+          <w:szCs w:val="22"/>
+        </w:rPr>
+        <w:t>isi</w:t>
+      </w:r>
+      <w:proofErr w:type="spellEnd"/>
+      <w:r>
+        <w:rPr>
+          <w:rFonts w:ascii="Times New Roman" w:hAnsi="Times New Roman" w:cs="Times New Roman"/>
+          <w:sz w:val="22"/>
+          <w:szCs w:val="22"/>
+        </w:rPr>
+        <w:t xml:space="preserve"> </w:t>
+      </w:r>
+      <w:proofErr w:type="spellStart"/>
+      <w:r>
+        <w:rPr>
+          <w:rFonts w:ascii="Times New Roman" w:hAnsi="Times New Roman" w:cs="Times New Roman"/>
+          <w:sz w:val="22"/>
+          <w:szCs w:val="22"/>
+        </w:rPr>
+        <w:t>dari</w:t>
+      </w:r>
+      <w:proofErr w:type="spellEnd"/>
+      <w:r>
+        <w:rPr>
+          <w:rFonts w:ascii="Times New Roman" w:hAnsi="Times New Roman" w:cs="Times New Roman"/>
+          <w:sz w:val="22"/>
+          <w:szCs w:val="22"/>
+        </w:rPr>
+        <w:t xml:space="preserve"> file html </w:t>
+      </w:r>
+      <w:proofErr w:type="spellStart"/>
+      <w:r>
+        <w:rPr>
+          <w:rFonts w:ascii="Times New Roman" w:hAnsi="Times New Roman" w:cs="Times New Roman"/>
+          <w:sz w:val="22"/>
+          <w:szCs w:val="22"/>
+        </w:rPr>
+        <w:t>tersebut</w:t>
+      </w:r>
+      <w:proofErr w:type="spellEnd"/>
+      <w:r>
+        <w:rPr>
+          <w:rFonts w:ascii="Times New Roman" w:hAnsi="Times New Roman" w:cs="Times New Roman"/>
+          <w:sz w:val="22"/>
+          <w:szCs w:val="22"/>
+        </w:rPr>
+        <w:t xml:space="preserve">), </w:t>
       </w:r>
       <w:r>
         <w:rPr>
@@ -560,14 +1547,52 @@
         </w:rPr>
         <w:t>&lt;title&gt;&lt;/title&gt;(</w:t>
       </w:r>
-      <w:r>
-        <w:rPr>
-          <w:rFonts w:ascii="Times New Roman" w:hAnsi="Times New Roman" w:cs="Times New Roman"/>
-          <w:sz w:val="22"/>
-          <w:szCs w:val="22"/>
-        </w:rPr>
-        <w:t>judul untuk dokumen</w:t>
-      </w:r>
+      <w:proofErr w:type="spellStart"/>
+      <w:r>
+        <w:rPr>
+          <w:rFonts w:ascii="Times New Roman" w:hAnsi="Times New Roman" w:cs="Times New Roman"/>
+          <w:sz w:val="22"/>
+          <w:szCs w:val="22"/>
+        </w:rPr>
+        <w:t>judul</w:t>
+      </w:r>
+      <w:proofErr w:type="spellEnd"/>
+      <w:r>
+        <w:rPr>
+          <w:rFonts w:ascii="Times New Roman" w:hAnsi="Times New Roman" w:cs="Times New Roman"/>
+          <w:sz w:val="22"/>
+          <w:szCs w:val="22"/>
+        </w:rPr>
+        <w:t xml:space="preserve"> </w:t>
+      </w:r>
+      <w:proofErr w:type="spellStart"/>
+      <w:r>
+        <w:rPr>
+          <w:rFonts w:ascii="Times New Roman" w:hAnsi="Times New Roman" w:cs="Times New Roman"/>
+          <w:sz w:val="22"/>
+          <w:szCs w:val="22"/>
+        </w:rPr>
+        <w:t>untuk</w:t>
+      </w:r>
+      <w:proofErr w:type="spellEnd"/>
+      <w:r>
+        <w:rPr>
+          <w:rFonts w:ascii="Times New Roman" w:hAnsi="Times New Roman" w:cs="Times New Roman"/>
+          <w:sz w:val="22"/>
+          <w:szCs w:val="22"/>
+        </w:rPr>
+        <w:t xml:space="preserve"> </w:t>
+      </w:r>
+      <w:proofErr w:type="spellStart"/>
+      <w:r>
+        <w:rPr>
+          <w:rFonts w:ascii="Times New Roman" w:hAnsi="Times New Roman" w:cs="Times New Roman"/>
+          <w:sz w:val="22"/>
+          <w:szCs w:val="22"/>
+        </w:rPr>
+        <w:t>dokumen</w:t>
+      </w:r>
+      <w:proofErr w:type="spellEnd"/>
       <w:r>
         <w:rPr>
           <w:rFonts w:ascii="Times New Roman" w:hAnsi="Times New Roman" w:cs="Times New Roman"/>
@@ -582,7 +1607,43 @@
           <w:sz w:val="22"/>
           <w:szCs w:val="22"/>
         </w:rPr>
-        <w:t>&lt;br&gt;(line break), &lt;b&gt; (bold) &lt;i&gt;(italics)&lt;u&gt;(underline)</w:t>
+        <w:t>&lt;</w:t>
+      </w:r>
+      <w:proofErr w:type="spellStart"/>
+      <w:r>
+        <w:rPr>
+          <w:rFonts w:ascii="Times New Roman" w:hAnsi="Times New Roman" w:cs="Times New Roman"/>
+          <w:sz w:val="22"/>
+          <w:szCs w:val="22"/>
+        </w:rPr>
+        <w:t>br</w:t>
+      </w:r>
+      <w:proofErr w:type="spellEnd"/>
+      <w:r>
+        <w:rPr>
+          <w:rFonts w:ascii="Times New Roman" w:hAnsi="Times New Roman" w:cs="Times New Roman"/>
+          <w:sz w:val="22"/>
+          <w:szCs w:val="22"/>
+        </w:rPr>
+        <w:t>&gt;(line break), &lt;b&gt; (bold) &lt;</w:t>
+      </w:r>
+      <w:proofErr w:type="spellStart"/>
+      <w:r>
+        <w:rPr>
+          <w:rFonts w:ascii="Times New Roman" w:hAnsi="Times New Roman" w:cs="Times New Roman"/>
+          <w:sz w:val="22"/>
+          <w:szCs w:val="22"/>
+        </w:rPr>
+        <w:t>i</w:t>
+      </w:r>
+      <w:proofErr w:type="spellEnd"/>
+      <w:r>
+        <w:rPr>
+          <w:rFonts w:ascii="Times New Roman" w:hAnsi="Times New Roman" w:cs="Times New Roman"/>
+          <w:sz w:val="22"/>
+          <w:szCs w:val="22"/>
+        </w:rPr>
+        <w:t>&gt;(italics)&lt;u&gt;(underline)</w:t>
       </w:r>
       <w:r>
         <w:rPr>
@@ -606,15 +1667,195 @@
           <w:sz w:val="22"/>
           <w:szCs w:val="22"/>
         </w:rPr>
-        <w:t xml:space="preserve">&lt;h3&gt;…&lt;h6&gt; untuk menampilkan judul dari konten halaman web yang dibangun. Selain itu terdapat Hyperlink </w:t>
-      </w:r>
-      <w:r>
-        <w:rPr>
-          <w:rFonts w:ascii="Times New Roman" w:hAnsi="Times New Roman" w:cs="Times New Roman"/>
-          <w:sz w:val="22"/>
-          <w:szCs w:val="22"/>
-        </w:rPr>
-        <w:t>&lt;a href="</w:t>
+        <w:t xml:space="preserve">&lt;h3&gt;…&lt;h6&gt; </w:t>
+      </w:r>
+      <w:proofErr w:type="spellStart"/>
+      <w:r>
+        <w:rPr>
+          <w:rFonts w:ascii="Times New Roman" w:hAnsi="Times New Roman" w:cs="Times New Roman"/>
+          <w:sz w:val="22"/>
+          <w:szCs w:val="22"/>
+        </w:rPr>
+        <w:t>untuk</w:t>
+      </w:r>
+      <w:proofErr w:type="spellEnd"/>
+      <w:r>
+        <w:rPr>
+          <w:rFonts w:ascii="Times New Roman" w:hAnsi="Times New Roman" w:cs="Times New Roman"/>
+          <w:sz w:val="22"/>
+          <w:szCs w:val="22"/>
+        </w:rPr>
+        <w:t xml:space="preserve"> </w:t>
+      </w:r>
+      <w:proofErr w:type="spellStart"/>
+      <w:r>
+        <w:rPr>
+          <w:rFonts w:ascii="Times New Roman" w:hAnsi="Times New Roman" w:cs="Times New Roman"/>
+          <w:sz w:val="22"/>
+          <w:szCs w:val="22"/>
+        </w:rPr>
+        <w:t>menampilkan</w:t>
+      </w:r>
+      <w:proofErr w:type="spellEnd"/>
+      <w:r>
+        <w:rPr>
+          <w:rFonts w:ascii="Times New Roman" w:hAnsi="Times New Roman" w:cs="Times New Roman"/>
+          <w:sz w:val="22"/>
+          <w:szCs w:val="22"/>
+        </w:rPr>
+        <w:t xml:space="preserve"> </w:t>
+      </w:r>
+      <w:proofErr w:type="spellStart"/>
+      <w:r>
+        <w:rPr>
+          <w:rFonts w:ascii="Times New Roman" w:hAnsi="Times New Roman" w:cs="Times New Roman"/>
+          <w:sz w:val="22"/>
+          <w:szCs w:val="22"/>
+        </w:rPr>
+        <w:t>judul</w:t>
+      </w:r>
+      <w:proofErr w:type="spellEnd"/>
+      <w:r>
+        <w:rPr>
+          <w:rFonts w:ascii="Times New Roman" w:hAnsi="Times New Roman" w:cs="Times New Roman"/>
+          <w:sz w:val="22"/>
+          <w:szCs w:val="22"/>
+        </w:rPr>
+        <w:t xml:space="preserve"> </w:t>
+      </w:r>
+      <w:proofErr w:type="spellStart"/>
+      <w:r>
+        <w:rPr>
+          <w:rFonts w:ascii="Times New Roman" w:hAnsi="Times New Roman" w:cs="Times New Roman"/>
+          <w:sz w:val="22"/>
+          <w:szCs w:val="22"/>
+        </w:rPr>
+        <w:t>dari</w:t>
+      </w:r>
+      <w:proofErr w:type="spellEnd"/>
+      <w:r>
+        <w:rPr>
+          <w:rFonts w:ascii="Times New Roman" w:hAnsi="Times New Roman" w:cs="Times New Roman"/>
+          <w:sz w:val="22"/>
+          <w:szCs w:val="22"/>
+        </w:rPr>
+        <w:t xml:space="preserve"> </w:t>
+      </w:r>
+      <w:proofErr w:type="spellStart"/>
+      <w:r>
+        <w:rPr>
+          <w:rFonts w:ascii="Times New Roman" w:hAnsi="Times New Roman" w:cs="Times New Roman"/>
+          <w:sz w:val="22"/>
+          <w:szCs w:val="22"/>
+        </w:rPr>
+        <w:t>konten</w:t>
+      </w:r>
+      <w:proofErr w:type="spellEnd"/>
+      <w:r>
+        <w:rPr>
+          <w:rFonts w:ascii="Times New Roman" w:hAnsi="Times New Roman" w:cs="Times New Roman"/>
+          <w:sz w:val="22"/>
+          <w:szCs w:val="22"/>
+        </w:rPr>
+        <w:t xml:space="preserve"> </w:t>
+      </w:r>
+      <w:proofErr w:type="spellStart"/>
+      <w:r>
+        <w:rPr>
+          <w:rFonts w:ascii="Times New Roman" w:hAnsi="Times New Roman" w:cs="Times New Roman"/>
+          <w:sz w:val="22"/>
+          <w:szCs w:val="22"/>
+        </w:rPr>
+        <w:t>halaman</w:t>
+      </w:r>
+      <w:proofErr w:type="spellEnd"/>
+      <w:r>
+        <w:rPr>
+          <w:rFonts w:ascii="Times New Roman" w:hAnsi="Times New Roman" w:cs="Times New Roman"/>
+          <w:sz w:val="22"/>
+          <w:szCs w:val="22"/>
+        </w:rPr>
+        <w:t xml:space="preserve"> web yang </w:t>
+      </w:r>
+      <w:proofErr w:type="spellStart"/>
+      <w:r>
+        <w:rPr>
+          <w:rFonts w:ascii="Times New Roman" w:hAnsi="Times New Roman" w:cs="Times New Roman"/>
+          <w:sz w:val="22"/>
+          <w:szCs w:val="22"/>
+        </w:rPr>
+        <w:t>dibangun</w:t>
+      </w:r>
+      <w:proofErr w:type="spellEnd"/>
+      <w:r>
+        <w:rPr>
+          <w:rFonts w:ascii="Times New Roman" w:hAnsi="Times New Roman" w:cs="Times New Roman"/>
+          <w:sz w:val="22"/>
+          <w:szCs w:val="22"/>
+        </w:rPr>
+        <w:t xml:space="preserve">. Selain </w:t>
+      </w:r>
+      <w:proofErr w:type="spellStart"/>
+      <w:r>
+        <w:rPr>
+          <w:rFonts w:ascii="Times New Roman" w:hAnsi="Times New Roman" w:cs="Times New Roman"/>
+          <w:sz w:val="22"/>
+          <w:szCs w:val="22"/>
+        </w:rPr>
+        <w:t>itu</w:t>
+      </w:r>
+      <w:proofErr w:type="spellEnd"/>
+      <w:r>
+        <w:rPr>
+          <w:rFonts w:ascii="Times New Roman" w:hAnsi="Times New Roman" w:cs="Times New Roman"/>
+          <w:sz w:val="22"/>
+          <w:szCs w:val="22"/>
+        </w:rPr>
+        <w:t xml:space="preserve"> </w:t>
+      </w:r>
+      <w:proofErr w:type="spellStart"/>
+      <w:r>
+        <w:rPr>
+          <w:rFonts w:ascii="Times New Roman" w:hAnsi="Times New Roman" w:cs="Times New Roman"/>
+          <w:sz w:val="22"/>
+          <w:szCs w:val="22"/>
+        </w:rPr>
+        <w:t>terdapat</w:t>
+      </w:r>
+      <w:proofErr w:type="spellEnd"/>
+      <w:r>
+        <w:rPr>
+          <w:rFonts w:ascii="Times New Roman" w:hAnsi="Times New Roman" w:cs="Times New Roman"/>
+          <w:sz w:val="22"/>
+          <w:szCs w:val="22"/>
+        </w:rPr>
+        <w:t xml:space="preserve"> Hyperlink </w:t>
+      </w:r>
+      <w:r>
+        <w:rPr>
+          <w:rFonts w:ascii="Times New Roman" w:hAnsi="Times New Roman" w:cs="Times New Roman"/>
+          <w:sz w:val="22"/>
+          <w:szCs w:val="22"/>
+        </w:rPr>
+        <w:t xml:space="preserve">&lt;a </w:t>
+      </w:r>
+      <w:proofErr w:type="spellStart"/>
+      <w:r>
+        <w:rPr>
+          <w:rFonts w:ascii="Times New Roman" w:hAnsi="Times New Roman" w:cs="Times New Roman"/>
+          <w:sz w:val="22"/>
+          <w:szCs w:val="22"/>
+        </w:rPr>
+        <w:t>href</w:t>
+      </w:r>
+      <w:proofErr w:type="spellEnd"/>
+      <w:r>
+        <w:rPr>
+          <w:rFonts w:ascii="Times New Roman" w:hAnsi="Times New Roman" w:cs="Times New Roman"/>
+          <w:sz w:val="22"/>
+          <w:szCs w:val="22"/>
+        </w:rPr>
+        <w:t>="</w:t>
       </w:r>
       <w:r>
         <w:rPr>
@@ -658,7 +1899,169 @@
           <w:sz w:val="22"/>
           <w:szCs w:val="22"/>
         </w:rPr>
-        <w:t xml:space="preserve"> yang dapat mengarahkan user kepada website tujuan, Tabel dari baris 10 hingga 32 yang berisi Exercise dari slide presentasi.</w:t>
+        <w:t xml:space="preserve"> yang </w:t>
+      </w:r>
+      <w:proofErr w:type="spellStart"/>
+      <w:r>
+        <w:rPr>
+          <w:rFonts w:ascii="Times New Roman" w:hAnsi="Times New Roman" w:cs="Times New Roman"/>
+          <w:sz w:val="22"/>
+          <w:szCs w:val="22"/>
+        </w:rPr>
+        <w:t>dapat</w:t>
+      </w:r>
+      <w:proofErr w:type="spellEnd"/>
+      <w:r>
+        <w:rPr>
+          <w:rFonts w:ascii="Times New Roman" w:hAnsi="Times New Roman" w:cs="Times New Roman"/>
+          <w:sz w:val="22"/>
+          <w:szCs w:val="22"/>
+        </w:rPr>
+        <w:t xml:space="preserve"> </w:t>
+      </w:r>
+      <w:proofErr w:type="spellStart"/>
+      <w:r>
+        <w:rPr>
+          <w:rFonts w:ascii="Times New Roman" w:hAnsi="Times New Roman" w:cs="Times New Roman"/>
+          <w:sz w:val="22"/>
+          <w:szCs w:val="22"/>
+        </w:rPr>
+        <w:t>mengarahkan</w:t>
+      </w:r>
+      <w:proofErr w:type="spellEnd"/>
+      <w:r>
+        <w:rPr>
+          <w:rFonts w:ascii="Times New Roman" w:hAnsi="Times New Roman" w:cs="Times New Roman"/>
+          <w:sz w:val="22"/>
+          <w:szCs w:val="22"/>
+        </w:rPr>
+        <w:t xml:space="preserve"> user </w:t>
+      </w:r>
+      <w:proofErr w:type="spellStart"/>
+      <w:r>
+        <w:rPr>
+          <w:rFonts w:ascii="Times New Roman" w:hAnsi="Times New Roman" w:cs="Times New Roman"/>
+          <w:sz w:val="22"/>
+          <w:szCs w:val="22"/>
+        </w:rPr>
+        <w:t>kepada</w:t>
+      </w:r>
+      <w:proofErr w:type="spellEnd"/>
+      <w:r>
+        <w:rPr>
+          <w:rFonts w:ascii="Times New Roman" w:hAnsi="Times New Roman" w:cs="Times New Roman"/>
+          <w:sz w:val="22"/>
+          <w:szCs w:val="22"/>
+        </w:rPr>
+        <w:t xml:space="preserve"> website </w:t>
+      </w:r>
+      <w:proofErr w:type="spellStart"/>
+      <w:r>
+        <w:rPr>
+          <w:rFonts w:ascii="Times New Roman" w:hAnsi="Times New Roman" w:cs="Times New Roman"/>
+          <w:sz w:val="22"/>
+          <w:szCs w:val="22"/>
+        </w:rPr>
+        <w:t>tujuan</w:t>
+      </w:r>
+      <w:proofErr w:type="spellEnd"/>
+      <w:r>
+        <w:rPr>
+          <w:rFonts w:ascii="Times New Roman" w:hAnsi="Times New Roman" w:cs="Times New Roman"/>
+          <w:sz w:val="22"/>
+          <w:szCs w:val="22"/>
+        </w:rPr>
+        <w:t xml:space="preserve">, Tabel </w:t>
+      </w:r>
+      <w:proofErr w:type="spellStart"/>
+      <w:r>
+        <w:rPr>
+          <w:rFonts w:ascii="Times New Roman" w:hAnsi="Times New Roman" w:cs="Times New Roman"/>
+          <w:sz w:val="22"/>
+          <w:szCs w:val="22"/>
+        </w:rPr>
+        <w:t>dari</w:t>
+      </w:r>
+      <w:proofErr w:type="spellEnd"/>
+      <w:r>
+        <w:rPr>
+          <w:rFonts w:ascii="Times New Roman" w:hAnsi="Times New Roman" w:cs="Times New Roman"/>
+          <w:sz w:val="22"/>
+          <w:szCs w:val="22"/>
+        </w:rPr>
+        <w:t xml:space="preserve"> baris 10 </w:t>
+      </w:r>
+      <w:proofErr w:type="spellStart"/>
+      <w:r>
+        <w:rPr>
+          <w:rFonts w:ascii="Times New Roman" w:hAnsi="Times New Roman" w:cs="Times New Roman"/>
+          <w:sz w:val="22"/>
+          <w:szCs w:val="22"/>
+        </w:rPr>
+        <w:t>hingga</w:t>
+      </w:r>
+      <w:proofErr w:type="spellEnd"/>
+      <w:r>
+        <w:rPr>
+          <w:rFonts w:ascii="Times New Roman" w:hAnsi="Times New Roman" w:cs="Times New Roman"/>
+          <w:sz w:val="22"/>
+          <w:szCs w:val="22"/>
+        </w:rPr>
+        <w:t xml:space="preserve"> 32 yang </w:t>
+      </w:r>
+      <w:proofErr w:type="spellStart"/>
+      <w:r>
+        <w:rPr>
+          <w:rFonts w:ascii="Times New Roman" w:hAnsi="Times New Roman" w:cs="Times New Roman"/>
+          <w:sz w:val="22"/>
+          <w:szCs w:val="22"/>
+        </w:rPr>
+        <w:t>berisi</w:t>
+      </w:r>
+      <w:proofErr w:type="spellEnd"/>
+      <w:r>
+        <w:rPr>
+          <w:rFonts w:ascii="Times New Roman" w:hAnsi="Times New Roman" w:cs="Times New Roman"/>
+          <w:sz w:val="22"/>
+          <w:szCs w:val="22"/>
+        </w:rPr>
+        <w:t xml:space="preserve"> Exercise </w:t>
+      </w:r>
+      <w:proofErr w:type="spellStart"/>
+      <w:r>
+        <w:rPr>
+          <w:rFonts w:ascii="Times New Roman" w:hAnsi="Times New Roman" w:cs="Times New Roman"/>
+          <w:sz w:val="22"/>
+          <w:szCs w:val="22"/>
+        </w:rPr>
+        <w:t>dari</w:t>
+      </w:r>
+      <w:proofErr w:type="spellEnd"/>
+      <w:r>
+        <w:rPr>
+          <w:rFonts w:ascii="Times New Roman" w:hAnsi="Times New Roman" w:cs="Times New Roman"/>
+          <w:sz w:val="22"/>
+          <w:szCs w:val="22"/>
+        </w:rPr>
+        <w:t xml:space="preserve"> slide </w:t>
+      </w:r>
+      <w:proofErr w:type="spellStart"/>
+      <w:r>
+        <w:rPr>
+          <w:rFonts w:ascii="Times New Roman" w:hAnsi="Times New Roman" w:cs="Times New Roman"/>
+          <w:sz w:val="22"/>
+          <w:szCs w:val="22"/>
+        </w:rPr>
+        <w:t>presentasi</w:t>
+      </w:r>
+      <w:proofErr w:type="spellEnd"/>
+      <w:r>
+        <w:rPr>
+          <w:rFonts w:ascii="Times New Roman" w:hAnsi="Times New Roman" w:cs="Times New Roman"/>
+          <w:sz w:val="22"/>
+          <w:szCs w:val="22"/>
+        </w:rPr>
+        <w:t>.</w:t>
       </w:r>
     </w:p>
     <w:p>
@@ -669,29 +2072,526 @@
           <w:szCs w:val="22"/>
         </w:rPr>
       </w:pPr>
-      <w:r>
-        <w:rPr>
-          <w:rFonts w:ascii="Times New Roman" w:hAnsi="Times New Roman" w:cs="Times New Roman"/>
-          <w:sz w:val="22"/>
-          <w:szCs w:val="22"/>
-        </w:rPr>
-        <w:t>Terdapat juga image pada line 34 yang menunjukkan Lionel Messi mengangkat piala dunia, dan juga terdapat video dan audio dari sebuah film tentang perjuangan Messi pada piala dunia 2022 pada baris 46 hingga 54.</w:t>
-      </w:r>
-      <w:r>
-        <w:rPr>
-          <w:rFonts w:ascii="Times New Roman" w:hAnsi="Times New Roman" w:cs="Times New Roman"/>
-          <w:sz w:val="22"/>
-          <w:szCs w:val="22"/>
-        </w:rPr>
-        <w:t xml:space="preserve"> Lalu terdapat 2 form, yang pertama untuk mendapatkan subskripsi user untuk newsletter, dan form kedua untuk mendapatkan opini user terhadap website, dan opini user terhadap pemain terbaik sepanjang masa </w:t>
-      </w:r>
-      <w:r>
-        <w:rPr>
-          <w:rFonts w:ascii="Times New Roman" w:hAnsi="Times New Roman" w:cs="Times New Roman"/>
-          <w:sz w:val="22"/>
-          <w:szCs w:val="22"/>
-        </w:rPr>
-        <w:t>yang terdapat pada line 86-118</w:t>
+      <w:proofErr w:type="spellStart"/>
+      <w:r>
+        <w:rPr>
+          <w:rFonts w:ascii="Times New Roman" w:hAnsi="Times New Roman" w:cs="Times New Roman"/>
+          <w:sz w:val="22"/>
+          <w:szCs w:val="22"/>
+        </w:rPr>
+        <w:lastRenderedPageBreak/>
+        <w:t>Terdapat</w:t>
+      </w:r>
+      <w:proofErr w:type="spellEnd"/>
+      <w:r>
+        <w:rPr>
+          <w:rFonts w:ascii="Times New Roman" w:hAnsi="Times New Roman" w:cs="Times New Roman"/>
+          <w:sz w:val="22"/>
+          <w:szCs w:val="22"/>
+        </w:rPr>
+        <w:t xml:space="preserve"> juga image pada line 34 yang </w:t>
+      </w:r>
+      <w:proofErr w:type="spellStart"/>
+      <w:r>
+        <w:rPr>
+          <w:rFonts w:ascii="Times New Roman" w:hAnsi="Times New Roman" w:cs="Times New Roman"/>
+          <w:sz w:val="22"/>
+          <w:szCs w:val="22"/>
+        </w:rPr>
+        <w:t>menunjukkan</w:t>
+      </w:r>
+      <w:proofErr w:type="spellEnd"/>
+      <w:r>
+        <w:rPr>
+          <w:rFonts w:ascii="Times New Roman" w:hAnsi="Times New Roman" w:cs="Times New Roman"/>
+          <w:sz w:val="22"/>
+          <w:szCs w:val="22"/>
+        </w:rPr>
+        <w:t xml:space="preserve"> Lionel Messi </w:t>
+      </w:r>
+      <w:proofErr w:type="spellStart"/>
+      <w:r>
+        <w:rPr>
+          <w:rFonts w:ascii="Times New Roman" w:hAnsi="Times New Roman" w:cs="Times New Roman"/>
+          <w:sz w:val="22"/>
+          <w:szCs w:val="22"/>
+        </w:rPr>
+        <w:t>mengangkat</w:t>
+      </w:r>
+      <w:proofErr w:type="spellEnd"/>
+      <w:r>
+        <w:rPr>
+          <w:rFonts w:ascii="Times New Roman" w:hAnsi="Times New Roman" w:cs="Times New Roman"/>
+          <w:sz w:val="22"/>
+          <w:szCs w:val="22"/>
+        </w:rPr>
+        <w:t xml:space="preserve"> </w:t>
+      </w:r>
+      <w:proofErr w:type="spellStart"/>
+      <w:r>
+        <w:rPr>
+          <w:rFonts w:ascii="Times New Roman" w:hAnsi="Times New Roman" w:cs="Times New Roman"/>
+          <w:sz w:val="22"/>
+          <w:szCs w:val="22"/>
+        </w:rPr>
+        <w:t>piala</w:t>
+      </w:r>
+      <w:proofErr w:type="spellEnd"/>
+      <w:r>
+        <w:rPr>
+          <w:rFonts w:ascii="Times New Roman" w:hAnsi="Times New Roman" w:cs="Times New Roman"/>
+          <w:sz w:val="22"/>
+          <w:szCs w:val="22"/>
+        </w:rPr>
+        <w:t xml:space="preserve"> dunia, dan juga </w:t>
+      </w:r>
+      <w:proofErr w:type="spellStart"/>
+      <w:r>
+        <w:rPr>
+          <w:rFonts w:ascii="Times New Roman" w:hAnsi="Times New Roman" w:cs="Times New Roman"/>
+          <w:sz w:val="22"/>
+          <w:szCs w:val="22"/>
+        </w:rPr>
+        <w:t>terdapat</w:t>
+      </w:r>
+      <w:proofErr w:type="spellEnd"/>
+      <w:r>
+        <w:rPr>
+          <w:rFonts w:ascii="Times New Roman" w:hAnsi="Times New Roman" w:cs="Times New Roman"/>
+          <w:sz w:val="22"/>
+          <w:szCs w:val="22"/>
+        </w:rPr>
+        <w:t xml:space="preserve"> video dan audio </w:t>
+      </w:r>
+      <w:proofErr w:type="spellStart"/>
+      <w:r>
+        <w:rPr>
+          <w:rFonts w:ascii="Times New Roman" w:hAnsi="Times New Roman" w:cs="Times New Roman"/>
+          <w:sz w:val="22"/>
+          <w:szCs w:val="22"/>
+        </w:rPr>
+        <w:t>dari</w:t>
+      </w:r>
+      <w:proofErr w:type="spellEnd"/>
+      <w:r>
+        <w:rPr>
+          <w:rFonts w:ascii="Times New Roman" w:hAnsi="Times New Roman" w:cs="Times New Roman"/>
+          <w:sz w:val="22"/>
+          <w:szCs w:val="22"/>
+        </w:rPr>
+        <w:t xml:space="preserve"> </w:t>
+      </w:r>
+      <w:proofErr w:type="spellStart"/>
+      <w:r>
+        <w:rPr>
+          <w:rFonts w:ascii="Times New Roman" w:hAnsi="Times New Roman" w:cs="Times New Roman"/>
+          <w:sz w:val="22"/>
+          <w:szCs w:val="22"/>
+        </w:rPr>
+        <w:t>sebuah</w:t>
+      </w:r>
+      <w:proofErr w:type="spellEnd"/>
+      <w:r>
+        <w:rPr>
+          <w:rFonts w:ascii="Times New Roman" w:hAnsi="Times New Roman" w:cs="Times New Roman"/>
+          <w:sz w:val="22"/>
+          <w:szCs w:val="22"/>
+        </w:rPr>
+        <w:t xml:space="preserve"> film </w:t>
+      </w:r>
+      <w:proofErr w:type="spellStart"/>
+      <w:r>
+        <w:rPr>
+          <w:rFonts w:ascii="Times New Roman" w:hAnsi="Times New Roman" w:cs="Times New Roman"/>
+          <w:sz w:val="22"/>
+          <w:szCs w:val="22"/>
+        </w:rPr>
+        <w:t>tentang</w:t>
+      </w:r>
+      <w:proofErr w:type="spellEnd"/>
+      <w:r>
+        <w:rPr>
+          <w:rFonts w:ascii="Times New Roman" w:hAnsi="Times New Roman" w:cs="Times New Roman"/>
+          <w:sz w:val="22"/>
+          <w:szCs w:val="22"/>
+        </w:rPr>
+        <w:t xml:space="preserve"> </w:t>
+      </w:r>
+      <w:proofErr w:type="spellStart"/>
+      <w:r>
+        <w:rPr>
+          <w:rFonts w:ascii="Times New Roman" w:hAnsi="Times New Roman" w:cs="Times New Roman"/>
+          <w:sz w:val="22"/>
+          <w:szCs w:val="22"/>
+        </w:rPr>
+        <w:t>perjuangan</w:t>
+      </w:r>
+      <w:proofErr w:type="spellEnd"/>
+      <w:r>
+        <w:rPr>
+          <w:rFonts w:ascii="Times New Roman" w:hAnsi="Times New Roman" w:cs="Times New Roman"/>
+          <w:sz w:val="22"/>
+          <w:szCs w:val="22"/>
+        </w:rPr>
+        <w:t xml:space="preserve"> Messi pada </w:t>
+      </w:r>
+      <w:proofErr w:type="spellStart"/>
+      <w:r>
+        <w:rPr>
+          <w:rFonts w:ascii="Times New Roman" w:hAnsi="Times New Roman" w:cs="Times New Roman"/>
+          <w:sz w:val="22"/>
+          <w:szCs w:val="22"/>
+        </w:rPr>
+        <w:t>piala</w:t>
+      </w:r>
+      <w:proofErr w:type="spellEnd"/>
+      <w:r>
+        <w:rPr>
+          <w:rFonts w:ascii="Times New Roman" w:hAnsi="Times New Roman" w:cs="Times New Roman"/>
+          <w:sz w:val="22"/>
+          <w:szCs w:val="22"/>
+        </w:rPr>
+        <w:t xml:space="preserve"> dunia 2022 pada baris 46 </w:t>
+      </w:r>
+      <w:proofErr w:type="spellStart"/>
+      <w:r>
+        <w:rPr>
+          <w:rFonts w:ascii="Times New Roman" w:hAnsi="Times New Roman" w:cs="Times New Roman"/>
+          <w:sz w:val="22"/>
+          <w:szCs w:val="22"/>
+        </w:rPr>
+        <w:t>hingga</w:t>
+      </w:r>
+      <w:proofErr w:type="spellEnd"/>
+      <w:r>
+        <w:rPr>
+          <w:rFonts w:ascii="Times New Roman" w:hAnsi="Times New Roman" w:cs="Times New Roman"/>
+          <w:sz w:val="22"/>
+          <w:szCs w:val="22"/>
+        </w:rPr>
+        <w:t xml:space="preserve"> 54.</w:t>
+      </w:r>
+      <w:r>
+        <w:rPr>
+          <w:rFonts w:ascii="Times New Roman" w:hAnsi="Times New Roman" w:cs="Times New Roman"/>
+          <w:sz w:val="22"/>
+          <w:szCs w:val="22"/>
+        </w:rPr>
+        <w:t xml:space="preserve"> Lalu </w:t>
+      </w:r>
+      <w:proofErr w:type="spellStart"/>
+      <w:r>
+        <w:rPr>
+          <w:rFonts w:ascii="Times New Roman" w:hAnsi="Times New Roman" w:cs="Times New Roman"/>
+          <w:sz w:val="22"/>
+          <w:szCs w:val="22"/>
+        </w:rPr>
+        <w:t>terdapat</w:t>
+      </w:r>
+      <w:proofErr w:type="spellEnd"/>
+      <w:r>
+        <w:rPr>
+          <w:rFonts w:ascii="Times New Roman" w:hAnsi="Times New Roman" w:cs="Times New Roman"/>
+          <w:sz w:val="22"/>
+          <w:szCs w:val="22"/>
+        </w:rPr>
+        <w:t xml:space="preserve"> 2 form, yang pe</w:t>
+      </w:r>
+      <w:proofErr w:type="spellStart"/>
+      <w:r>
+        <w:rPr>
+          <w:rFonts w:ascii="Times New Roman" w:hAnsi="Times New Roman" w:cs="Times New Roman"/>
+          <w:sz w:val="22"/>
+          <w:szCs w:val="22"/>
+        </w:rPr>
+        <w:t>rtama</w:t>
+      </w:r>
+      <w:proofErr w:type="spellEnd"/>
+      <w:r>
+        <w:rPr>
+          <w:rFonts w:ascii="Times New Roman" w:hAnsi="Times New Roman" w:cs="Times New Roman"/>
+          <w:sz w:val="22"/>
+          <w:szCs w:val="22"/>
+        </w:rPr>
+        <w:t xml:space="preserve"> </w:t>
+      </w:r>
+      <w:proofErr w:type="spellStart"/>
+      <w:r>
+        <w:rPr>
+          <w:rFonts w:ascii="Times New Roman" w:hAnsi="Times New Roman" w:cs="Times New Roman"/>
+          <w:sz w:val="22"/>
+          <w:szCs w:val="22"/>
+        </w:rPr>
+        <w:t>untuk</w:t>
+      </w:r>
+      <w:proofErr w:type="spellEnd"/>
+      <w:r>
+        <w:rPr>
+          <w:rFonts w:ascii="Times New Roman" w:hAnsi="Times New Roman" w:cs="Times New Roman"/>
+          <w:sz w:val="22"/>
+          <w:szCs w:val="22"/>
+        </w:rPr>
+        <w:t xml:space="preserve"> </w:t>
+      </w:r>
+      <w:proofErr w:type="spellStart"/>
+      <w:r>
+        <w:rPr>
+          <w:rFonts w:ascii="Times New Roman" w:hAnsi="Times New Roman" w:cs="Times New Roman"/>
+          <w:sz w:val="22"/>
+          <w:szCs w:val="22"/>
+        </w:rPr>
+        <w:t>mendapatkan</w:t>
+      </w:r>
+      <w:proofErr w:type="spellEnd"/>
+      <w:r>
+        <w:rPr>
+          <w:rFonts w:ascii="Times New Roman" w:hAnsi="Times New Roman" w:cs="Times New Roman"/>
+          <w:sz w:val="22"/>
+          <w:szCs w:val="22"/>
+        </w:rPr>
+        <w:t xml:space="preserve"> </w:t>
+      </w:r>
+      <w:proofErr w:type="spellStart"/>
+      <w:r>
+        <w:rPr>
+          <w:rFonts w:ascii="Times New Roman" w:hAnsi="Times New Roman" w:cs="Times New Roman"/>
+          <w:sz w:val="22"/>
+          <w:szCs w:val="22"/>
+        </w:rPr>
+        <w:t>subskripsi</w:t>
+      </w:r>
+      <w:proofErr w:type="spellEnd"/>
+      <w:r>
+        <w:rPr>
+          <w:rFonts w:ascii="Times New Roman" w:hAnsi="Times New Roman" w:cs="Times New Roman"/>
+          <w:sz w:val="22"/>
+          <w:szCs w:val="22"/>
+        </w:rPr>
+        <w:t xml:space="preserve"> user </w:t>
+      </w:r>
+      <w:proofErr w:type="spellStart"/>
+      <w:r>
+        <w:rPr>
+          <w:rFonts w:ascii="Times New Roman" w:hAnsi="Times New Roman" w:cs="Times New Roman"/>
+          <w:sz w:val="22"/>
+          <w:szCs w:val="22"/>
+        </w:rPr>
+        <w:t>untuk</w:t>
+      </w:r>
+      <w:proofErr w:type="spellEnd"/>
+      <w:r>
+        <w:rPr>
+          <w:rFonts w:ascii="Times New Roman" w:hAnsi="Times New Roman" w:cs="Times New Roman"/>
+          <w:sz w:val="22"/>
+          <w:szCs w:val="22"/>
+        </w:rPr>
+        <w:t xml:space="preserve"> newsletter, dan form </w:t>
+      </w:r>
+      <w:proofErr w:type="spellStart"/>
+      <w:r>
+        <w:rPr>
+          <w:rFonts w:ascii="Times New Roman" w:hAnsi="Times New Roman" w:cs="Times New Roman"/>
+          <w:sz w:val="22"/>
+          <w:szCs w:val="22"/>
+        </w:rPr>
+        <w:t>kedua</w:t>
+      </w:r>
+      <w:proofErr w:type="spellEnd"/>
+      <w:r>
+        <w:rPr>
+          <w:rFonts w:ascii="Times New Roman" w:hAnsi="Times New Roman" w:cs="Times New Roman"/>
+          <w:sz w:val="22"/>
+          <w:szCs w:val="22"/>
+        </w:rPr>
+        <w:t xml:space="preserve"> </w:t>
+      </w:r>
+      <w:proofErr w:type="spellStart"/>
+      <w:r>
+        <w:rPr>
+          <w:rFonts w:ascii="Times New Roman" w:hAnsi="Times New Roman" w:cs="Times New Roman"/>
+          <w:sz w:val="22"/>
+          <w:szCs w:val="22"/>
+        </w:rPr>
+        <w:t>untuk</w:t>
+      </w:r>
+      <w:proofErr w:type="spellEnd"/>
+      <w:r>
+        <w:rPr>
+          <w:rFonts w:ascii="Times New Roman" w:hAnsi="Times New Roman" w:cs="Times New Roman"/>
+          <w:sz w:val="22"/>
+          <w:szCs w:val="22"/>
+        </w:rPr>
+        <w:t xml:space="preserve"> </w:t>
+      </w:r>
+      <w:proofErr w:type="spellStart"/>
+      <w:r>
+        <w:rPr>
+          <w:rFonts w:ascii="Times New Roman" w:hAnsi="Times New Roman" w:cs="Times New Roman"/>
+          <w:sz w:val="22"/>
+          <w:szCs w:val="22"/>
+        </w:rPr>
+        <w:t>mendapatkan</w:t>
+      </w:r>
+      <w:proofErr w:type="spellEnd"/>
+      <w:r>
+        <w:rPr>
+          <w:rFonts w:ascii="Times New Roman" w:hAnsi="Times New Roman" w:cs="Times New Roman"/>
+          <w:sz w:val="22"/>
+          <w:szCs w:val="22"/>
+        </w:rPr>
+        <w:t xml:space="preserve"> </w:t>
+      </w:r>
+      <w:proofErr w:type="spellStart"/>
+      <w:r>
+        <w:rPr>
+          <w:rFonts w:ascii="Times New Roman" w:hAnsi="Times New Roman" w:cs="Times New Roman"/>
+          <w:sz w:val="22"/>
+          <w:szCs w:val="22"/>
+        </w:rPr>
+        <w:t>opini</w:t>
+      </w:r>
+      <w:proofErr w:type="spellEnd"/>
+      <w:r>
+        <w:rPr>
+          <w:rFonts w:ascii="Times New Roman" w:hAnsi="Times New Roman" w:cs="Times New Roman"/>
+          <w:sz w:val="22"/>
+          <w:szCs w:val="22"/>
+        </w:rPr>
+        <w:t xml:space="preserve"> user </w:t>
+      </w:r>
+      <w:proofErr w:type="spellStart"/>
+      <w:r>
+        <w:rPr>
+          <w:rFonts w:ascii="Times New Roman" w:hAnsi="Times New Roman" w:cs="Times New Roman"/>
+          <w:sz w:val="22"/>
+          <w:szCs w:val="22"/>
+        </w:rPr>
+        <w:t>terhadap</w:t>
+      </w:r>
+      <w:proofErr w:type="spellEnd"/>
+      <w:r>
+        <w:rPr>
+          <w:rFonts w:ascii="Times New Roman" w:hAnsi="Times New Roman" w:cs="Times New Roman"/>
+          <w:sz w:val="22"/>
+          <w:szCs w:val="22"/>
+        </w:rPr>
+        <w:t xml:space="preserve"> website, dan </w:t>
+      </w:r>
+      <w:proofErr w:type="spellStart"/>
+      <w:r>
+        <w:rPr>
+          <w:rFonts w:ascii="Times New Roman" w:hAnsi="Times New Roman" w:cs="Times New Roman"/>
+          <w:sz w:val="22"/>
+          <w:szCs w:val="22"/>
+        </w:rPr>
+        <w:t>opini</w:t>
+      </w:r>
+      <w:proofErr w:type="spellEnd"/>
+      <w:r>
+        <w:rPr>
+          <w:rFonts w:ascii="Times New Roman" w:hAnsi="Times New Roman" w:cs="Times New Roman"/>
+          <w:sz w:val="22"/>
+          <w:szCs w:val="22"/>
+        </w:rPr>
+        <w:t xml:space="preserve"> user </w:t>
+      </w:r>
+      <w:proofErr w:type="spellStart"/>
+      <w:r>
+        <w:rPr>
+          <w:rFonts w:ascii="Times New Roman" w:hAnsi="Times New Roman" w:cs="Times New Roman"/>
+          <w:sz w:val="22"/>
+          <w:szCs w:val="22"/>
+        </w:rPr>
+        <w:t>terhadap</w:t>
+      </w:r>
+      <w:proofErr w:type="spellEnd"/>
+      <w:r>
+        <w:rPr>
+          <w:rFonts w:ascii="Times New Roman" w:hAnsi="Times New Roman" w:cs="Times New Roman"/>
+          <w:sz w:val="22"/>
+          <w:szCs w:val="22"/>
+        </w:rPr>
+        <w:t xml:space="preserve"> </w:t>
+      </w:r>
+      <w:proofErr w:type="spellStart"/>
+      <w:r>
+        <w:rPr>
+          <w:rFonts w:ascii="Times New Roman" w:hAnsi="Times New Roman" w:cs="Times New Roman"/>
+          <w:sz w:val="22"/>
+          <w:szCs w:val="22"/>
+        </w:rPr>
+        <w:t>pemain</w:t>
+      </w:r>
+      <w:proofErr w:type="spellEnd"/>
+      <w:r>
+        <w:rPr>
+          <w:rFonts w:ascii="Times New Roman" w:hAnsi="Times New Roman" w:cs="Times New Roman"/>
+          <w:sz w:val="22"/>
+          <w:szCs w:val="22"/>
+        </w:rPr>
+        <w:t xml:space="preserve"> </w:t>
+      </w:r>
+      <w:proofErr w:type="spellStart"/>
+      <w:r>
+        <w:rPr>
+          <w:rFonts w:ascii="Times New Roman" w:hAnsi="Times New Roman" w:cs="Times New Roman"/>
+          <w:sz w:val="22"/>
+          <w:szCs w:val="22"/>
+        </w:rPr>
+        <w:t>terbaik</w:t>
+      </w:r>
+      <w:proofErr w:type="spellEnd"/>
+      <w:r>
+        <w:rPr>
+          <w:rFonts w:ascii="Times New Roman" w:hAnsi="Times New Roman" w:cs="Times New Roman"/>
+          <w:sz w:val="22"/>
+          <w:szCs w:val="22"/>
+        </w:rPr>
+        <w:t xml:space="preserve"> </w:t>
+      </w:r>
+      <w:proofErr w:type="spellStart"/>
+      <w:r>
+        <w:rPr>
+          <w:rFonts w:ascii="Times New Roman" w:hAnsi="Times New Roman" w:cs="Times New Roman"/>
+          <w:sz w:val="22"/>
+          <w:szCs w:val="22"/>
+        </w:rPr>
+        <w:t>sepanjang</w:t>
+      </w:r>
+      <w:proofErr w:type="spellEnd"/>
+      <w:r>
+        <w:rPr>
+          <w:rFonts w:ascii="Times New Roman" w:hAnsi="Times New Roman" w:cs="Times New Roman"/>
+          <w:sz w:val="22"/>
+          <w:szCs w:val="22"/>
+        </w:rPr>
+        <w:t xml:space="preserve"> masa </w:t>
+      </w:r>
+      <w:r>
+        <w:rPr>
+          <w:rFonts w:ascii="Times New Roman" w:hAnsi="Times New Roman" w:cs="Times New Roman"/>
+          <w:sz w:val="22"/>
+          <w:szCs w:val="22"/>
+        </w:rPr>
+        <w:t xml:space="preserve">yang </w:t>
+      </w:r>
+      <w:proofErr w:type="spellStart"/>
+      <w:r>
+        <w:rPr>
+          <w:rFonts w:ascii="Times New Roman" w:hAnsi="Times New Roman" w:cs="Times New Roman"/>
+          <w:sz w:val="22"/>
+          <w:szCs w:val="22"/>
+        </w:rPr>
+        <w:t>terdapat</w:t>
+      </w:r>
+      <w:proofErr w:type="spellEnd"/>
+      <w:r>
+        <w:rPr>
+          <w:rFonts w:ascii="Times New Roman" w:hAnsi="Times New Roman" w:cs="Times New Roman"/>
+          <w:sz w:val="22"/>
+          <w:szCs w:val="22"/>
+        </w:rPr>
+        <w:t xml:space="preserve"> pada line 86-118</w:t>
       </w:r>
       <w:r>
         <w:rPr>
@@ -735,6 +2635,7 @@
           <w:szCs w:val="22"/>
         </w:rPr>
       </w:pPr>
+      <w:proofErr w:type="spellStart"/>
       <w:r>
         <w:rPr>
           <w:rFonts w:ascii="Times New Roman" w:hAnsi="Times New Roman" w:cs="Times New Roman"/>
@@ -742,7 +2643,16 @@
           <w:szCs w:val="22"/>
         </w:rPr>
         <w:lastRenderedPageBreak/>
-        <w:t>Penggunaan Git</w:t>
+        <w:t>Penggunaan</w:t>
+      </w:r>
+      <w:proofErr w:type="spellEnd"/>
+      <w:r>
+        <w:rPr>
+          <w:rFonts w:ascii="Times New Roman" w:hAnsi="Times New Roman" w:cs="Times New Roman"/>
+          <w:sz w:val="22"/>
+          <w:szCs w:val="22"/>
+        </w:rPr>
+        <w:t xml:space="preserve"> Git</w:t>
       </w:r>
     </w:p>
     <w:p>

</xml_diff>